<commit_message>
updated java doc with java 8
</commit_message>
<xml_diff>
--- a/Spring and Spring boot/Spring.docx
+++ b/Spring and Spring boot/Spring.docx
@@ -1,6 +1,6 @@
 
 <file path=word/document.xml><?xml version="1.0" encoding="utf-8"?>
-<w:document xmlns:wpc="http://schemas.microsoft.com/office/word/2010/wordprocessingCanvas" xmlns:cx="http://schemas.microsoft.com/office/drawing/2014/chartex" xmlns:cx1="http://schemas.microsoft.com/office/drawing/2015/9/8/chartex" xmlns:cx2="http://schemas.microsoft.com/office/drawing/2015/10/21/chartex" xmlns:cx3="http://schemas.microsoft.com/office/drawing/2016/5/9/chartex" xmlns:cx4="http://schemas.microsoft.com/office/drawing/2016/5/10/chartex" xmlns:cx5="http://schemas.microsoft.com/office/drawing/2016/5/11/chartex" xmlns:cx6="http://schemas.microsoft.com/office/drawing/2016/5/12/chartex" xmlns:cx7="http://schemas.microsoft.com/office/drawing/2016/5/13/chartex" xmlns:cx8="http://schemas.microsoft.com/office/drawing/2016/5/14/chartex" xmlns:mc="http://schemas.openxmlformats.org/markup-compatibility/2006" xmlns:aink="http://schemas.microsoft.com/office/drawing/2016/ink" xmlns:am3d="http://schemas.microsoft.com/office/drawing/2017/model3d" xmlns:o="urn:schemas-microsoft-com:office:office" xmlns:r="http://schemas.openxmlformats.org/officeDocument/2006/relationships" xmlns:m="http://schemas.openxmlformats.org/officeDocument/2006/math" xmlns:v="urn:schemas-microsoft-com:vml" xmlns:wp14="http://schemas.microsoft.com/office/word/2010/wordprocessingDrawing" xmlns:wp="http://schemas.openxmlformats.org/drawingml/2006/wordprocessingDrawing" xmlns:w10="urn:schemas-microsoft-com:office:word" xmlns:w="http://schemas.openxmlformats.org/wordprocessingml/2006/main" xmlns:w14="http://schemas.microsoft.com/office/word/2010/wordml" xmlns:w15="http://schemas.microsoft.com/office/word/2012/wordml" xmlns:w16cid="http://schemas.microsoft.com/office/word/2016/wordml/cid" xmlns:w16se="http://schemas.microsoft.com/office/word/2015/wordml/symex" xmlns:wpg="http://schemas.microsoft.com/office/word/2010/wordprocessingGroup" xmlns:wpi="http://schemas.microsoft.com/office/word/2010/wordprocessingInk" xmlns:wne="http://schemas.microsoft.com/office/word/2006/wordml" xmlns:wps="http://schemas.microsoft.com/office/word/2010/wordprocessingShape" mc:Ignorable="w14 w15 w16se w16cid wp14">
+<w:document xmlns:wpc="http://schemas.microsoft.com/office/word/2010/wordprocessingCanvas" xmlns:cx="http://schemas.microsoft.com/office/drawing/2014/chartex" xmlns:cx1="http://schemas.microsoft.com/office/drawing/2015/9/8/chartex" xmlns:cx2="http://schemas.microsoft.com/office/drawing/2015/10/21/chartex" xmlns:cx3="http://schemas.microsoft.com/office/drawing/2016/5/9/chartex" xmlns:cx4="http://schemas.microsoft.com/office/drawing/2016/5/10/chartex" xmlns:cx5="http://schemas.microsoft.com/office/drawing/2016/5/11/chartex" xmlns:cx6="http://schemas.microsoft.com/office/drawing/2016/5/12/chartex" xmlns:cx7="http://schemas.microsoft.com/office/drawing/2016/5/13/chartex" xmlns:cx8="http://schemas.microsoft.com/office/drawing/2016/5/14/chartex" xmlns:mc="http://schemas.openxmlformats.org/markup-compatibility/2006" xmlns:aink="http://schemas.microsoft.com/office/drawing/2016/ink" xmlns:am3d="http://schemas.microsoft.com/office/drawing/2017/model3d" xmlns:o="urn:schemas-microsoft-com:office:office" xmlns:r="http://schemas.openxmlformats.org/officeDocument/2006/relationships" xmlns:m="http://schemas.openxmlformats.org/officeDocument/2006/math" xmlns:v="urn:schemas-microsoft-com:vml" xmlns:wp14="http://schemas.microsoft.com/office/word/2010/wordprocessingDrawing" xmlns:wp="http://schemas.openxmlformats.org/drawingml/2006/wordprocessingDrawing" xmlns:w10="urn:schemas-microsoft-com:office:word" xmlns:w="http://schemas.openxmlformats.org/wordprocessingml/2006/main" xmlns:w14="http://schemas.microsoft.com/office/word/2010/wordml" xmlns:w15="http://schemas.microsoft.com/office/word/2012/wordml" xmlns:w16cex="http://schemas.microsoft.com/office/word/2018/wordml/cex" xmlns:w16cid="http://schemas.microsoft.com/office/word/2016/wordml/cid" xmlns:w16="http://schemas.microsoft.com/office/word/2018/wordml" xmlns:w16se="http://schemas.microsoft.com/office/word/2015/wordml/symex" xmlns:wpg="http://schemas.microsoft.com/office/word/2010/wordprocessingGroup" xmlns:wpi="http://schemas.microsoft.com/office/word/2010/wordprocessingInk" xmlns:wne="http://schemas.microsoft.com/office/word/2006/wordml" xmlns:wps="http://schemas.microsoft.com/office/word/2010/wordprocessingShape" mc:Ignorable="w14 w15 w16se w16cid w16 w16cex wp14">
   <w:body>
     <w:p>
       <w:pPr>
@@ -346,8 +346,20 @@
           <w:szCs w:val="24"/>
           <w:lang w:val="en-GB" w:eastAsia="en-GB"/>
         </w:rPr>
-        <w:t>It contains the following modules :</w:t>
-      </w:r>
+        <w:t xml:space="preserve">It contains the following </w:t>
+      </w:r>
+      <w:proofErr w:type="gramStart"/>
+      <w:r>
+        <w:rPr>
+          <w:rFonts w:ascii="Arial" w:eastAsia="Times New Roman" w:hAnsi="Arial" w:cs="Arial"/>
+          <w:color w:val="4A4A4A"/>
+          <w:sz w:val="24"/>
+          <w:szCs w:val="24"/>
+          <w:lang w:val="en-GB" w:eastAsia="en-GB"/>
+        </w:rPr>
+        <w:t>modules :</w:t>
+      </w:r>
+      <w:proofErr w:type="gramEnd"/>
     </w:p>
     <w:p>
       <w:pPr>
@@ -416,6 +428,7 @@
           <w:lang w:val="en-GB" w:eastAsia="en-GB"/>
         </w:rPr>
       </w:pPr>
+      <w:proofErr w:type="spellStart"/>
       <w:r>
         <w:rPr>
           <w:rFonts w:ascii="Arial" w:eastAsia="Times New Roman" w:hAnsi="Arial" w:cs="Arial"/>
@@ -424,7 +437,18 @@
           <w:szCs w:val="24"/>
           <w:lang w:val="en-GB" w:eastAsia="en-GB"/>
         </w:rPr>
-        <w:t>SpEL (Spring Expression Language)</w:t>
+        <w:t>SpEL</w:t>
+      </w:r>
+      <w:proofErr w:type="spellEnd"/>
+      <w:r>
+        <w:rPr>
+          <w:rFonts w:ascii="Arial" w:eastAsia="Times New Roman" w:hAnsi="Arial" w:cs="Arial"/>
+          <w:color w:val="4A4A4A"/>
+          <w:sz w:val="24"/>
+          <w:szCs w:val="24"/>
+          <w:lang w:val="en-GB" w:eastAsia="en-GB"/>
+        </w:rPr>
+        <w:t xml:space="preserve"> (Spring Expression Language)</w:t>
       </w:r>
     </w:p>
     <w:p>
@@ -489,8 +513,20 @@
           <w:szCs w:val="24"/>
           <w:lang w:val="en-GB" w:eastAsia="en-GB"/>
         </w:rPr>
-        <w:t>This layer provides support to interact with the database. It contains the following modules :</w:t>
-      </w:r>
+        <w:t xml:space="preserve">This layer provides support to interact with the database. It contains the following </w:t>
+      </w:r>
+      <w:proofErr w:type="gramStart"/>
+      <w:r>
+        <w:rPr>
+          <w:rFonts w:ascii="Arial" w:eastAsia="Times New Roman" w:hAnsi="Arial" w:cs="Arial"/>
+          <w:color w:val="4A4A4A"/>
+          <w:sz w:val="24"/>
+          <w:szCs w:val="24"/>
+          <w:lang w:val="en-GB" w:eastAsia="en-GB"/>
+        </w:rPr>
+        <w:t>modules :</w:t>
+      </w:r>
+      <w:proofErr w:type="gramEnd"/>
       <w:r>
         <w:rPr>
           <w:rFonts w:ascii="Arial" w:eastAsia="Times New Roman" w:hAnsi="Arial" w:cs="Arial"/>
@@ -526,7 +562,29 @@
           <w:szCs w:val="24"/>
           <w:lang w:val="en-GB" w:eastAsia="en-GB"/>
         </w:rPr>
-        <w:t>JDBC (Java DataBase Connectivity)</w:t>
+        <w:t xml:space="preserve">JDBC (Java </w:t>
+      </w:r>
+      <w:proofErr w:type="spellStart"/>
+      <w:r>
+        <w:rPr>
+          <w:rFonts w:ascii="Arial" w:eastAsia="Times New Roman" w:hAnsi="Arial" w:cs="Arial"/>
+          <w:color w:val="4A4A4A"/>
+          <w:sz w:val="24"/>
+          <w:szCs w:val="24"/>
+          <w:lang w:val="en-GB" w:eastAsia="en-GB"/>
+        </w:rPr>
+        <w:t>DataBase</w:t>
+      </w:r>
+      <w:proofErr w:type="spellEnd"/>
+      <w:r>
+        <w:rPr>
+          <w:rFonts w:ascii="Arial" w:eastAsia="Times New Roman" w:hAnsi="Arial" w:cs="Arial"/>
+          <w:color w:val="4A4A4A"/>
+          <w:sz w:val="24"/>
+          <w:szCs w:val="24"/>
+          <w:lang w:val="en-GB" w:eastAsia="en-GB"/>
+        </w:rPr>
+        <w:t xml:space="preserve"> Connectivity)</w:t>
       </w:r>
     </w:p>
     <w:p>
@@ -673,8 +731,20 @@
           <w:szCs w:val="24"/>
           <w:lang w:val="en-GB" w:eastAsia="en-GB"/>
         </w:rPr>
-        <w:t>This layer provides support to create web application. It contains the following modules :</w:t>
-      </w:r>
+        <w:t xml:space="preserve">This layer provides support to create web application. It contains the following </w:t>
+      </w:r>
+      <w:proofErr w:type="gramStart"/>
+      <w:r>
+        <w:rPr>
+          <w:rFonts w:ascii="Arial" w:eastAsia="Times New Roman" w:hAnsi="Arial" w:cs="Arial"/>
+          <w:color w:val="4A4A4A"/>
+          <w:sz w:val="24"/>
+          <w:szCs w:val="24"/>
+          <w:lang w:val="en-GB" w:eastAsia="en-GB"/>
+        </w:rPr>
+        <w:t>modules :</w:t>
+      </w:r>
+      <w:proofErr w:type="gramEnd"/>
       <w:r>
         <w:rPr>
           <w:rFonts w:ascii="Arial" w:eastAsia="Times New Roman" w:hAnsi="Arial" w:cs="Arial"/>
@@ -866,7 +936,29 @@
           <w:szCs w:val="24"/>
           <w:lang w:val="en-GB" w:eastAsia="en-GB"/>
         </w:rPr>
-        <w:t>This layer provides support to class instrumentation and classloader implementations.</w:t>
+        <w:t xml:space="preserve">This layer provides support to class instrumentation and </w:t>
+      </w:r>
+      <w:proofErr w:type="spellStart"/>
+      <w:r>
+        <w:rPr>
+          <w:rFonts w:ascii="Arial" w:eastAsia="Times New Roman" w:hAnsi="Arial" w:cs="Arial"/>
+          <w:color w:val="4A4A4A"/>
+          <w:sz w:val="24"/>
+          <w:szCs w:val="24"/>
+          <w:lang w:val="en-GB" w:eastAsia="en-GB"/>
+        </w:rPr>
+        <w:t>classloader</w:t>
+      </w:r>
+      <w:proofErr w:type="spellEnd"/>
+      <w:r>
+        <w:rPr>
+          <w:rFonts w:ascii="Arial" w:eastAsia="Times New Roman" w:hAnsi="Arial" w:cs="Arial"/>
+          <w:color w:val="4A4A4A"/>
+          <w:sz w:val="24"/>
+          <w:szCs w:val="24"/>
+          <w:lang w:val="en-GB" w:eastAsia="en-GB"/>
+        </w:rPr>
+        <w:t xml:space="preserve"> implementations.</w:t>
       </w:r>
     </w:p>
     <w:p>
@@ -3052,28 +3144,9 @@
           <w:szCs w:val="23"/>
           <w:lang w:val="en-GB" w:eastAsia="en-GB"/>
         </w:rPr>
-        <w:t>Spring BeanFactory Container:</w:t>
-      </w:r>
-      <w:r>
-        <w:rPr>
-          <w:rFonts w:eastAsia="Times New Roman"/>
-          <w:sz w:val="23"/>
-          <w:szCs w:val="23"/>
-          <w:lang w:val="en-GB" w:eastAsia="en-GB"/>
-        </w:rPr>
-        <w:t> It is the simplest container present in the spring framework which provides the basic support for DI (Dependency Injection). We use the following interface to work with this container.[org.springframework.beans.factory.BeanFactory].</w:t>
-      </w:r>
-    </w:p>
-    <w:p>
-      <w:pPr>
-        <w:pStyle w:val="Heading3"/>
-        <w:rPr>
-          <w:rFonts w:eastAsia="Times New Roman"/>
-          <w:sz w:val="23"/>
-          <w:szCs w:val="23"/>
-          <w:lang w:val="en-GB" w:eastAsia="en-GB"/>
-        </w:rPr>
-      </w:pPr>
+        <w:t xml:space="preserve">Spring </w:t>
+      </w:r>
+      <w:proofErr w:type="spellStart"/>
       <w:r>
         <w:rPr>
           <w:rFonts w:eastAsia="Times New Roman"/>
@@ -3083,29 +3156,9 @@
           <w:szCs w:val="23"/>
           <w:lang w:val="en-GB" w:eastAsia="en-GB"/>
         </w:rPr>
-        <w:lastRenderedPageBreak/>
-        <w:t>Spring ApplicationContext Container:</w:t>
-      </w:r>
-      <w:r>
-        <w:rPr>
-          <w:rFonts w:eastAsia="Times New Roman"/>
-          <w:sz w:val="23"/>
-          <w:szCs w:val="23"/>
-          <w:lang w:val="en-GB" w:eastAsia="en-GB"/>
-        </w:rPr>
-        <w:t> It is another container present in spring container which adds extra enterprise-specific functionality. These functionalities include the capability to resolve textual messages from a properties file and publishing application events to the attentive event listeners. We use the following interface to work with this container. [org.springframework.context.ApplicationContext]. Below are the most commonly used ApplicationContext implementations. FileSystemXmlApplicationContext (need to provide the full path of the XML bean configuration file to the constructor). ClassPathXmlApplicationContext (need to set CLASSPATH of the bean configuration XML file in order to load the metadata of the beans from an XML file). WebXmlApplicationContext (the container loads the XML file within a web application which has metadata of all beans).</w:t>
-      </w:r>
-    </w:p>
-    <w:p>
-      <w:pPr>
-        <w:pStyle w:val="Heading3"/>
-        <w:rPr>
-          <w:rFonts w:eastAsia="Times New Roman"/>
-          <w:sz w:val="23"/>
-          <w:szCs w:val="23"/>
-          <w:lang w:val="en-GB" w:eastAsia="en-GB"/>
-        </w:rPr>
-      </w:pPr>
+        <w:t>BeanFactory</w:t>
+      </w:r>
+      <w:proofErr w:type="spellEnd"/>
       <w:r>
         <w:rPr>
           <w:rFonts w:eastAsia="Times New Roman"/>
@@ -3115,13 +3168,242 @@
           <w:szCs w:val="23"/>
           <w:lang w:val="en-GB" w:eastAsia="en-GB"/>
         </w:rPr>
-        <w:t>Example: –</w:t>
+        <w:t xml:space="preserve"> Container:</w:t>
+      </w:r>
+      <w:r>
+        <w:rPr>
+          <w:rFonts w:eastAsia="Times New Roman"/>
+          <w:sz w:val="23"/>
+          <w:szCs w:val="23"/>
+          <w:lang w:val="en-GB" w:eastAsia="en-GB"/>
+        </w:rPr>
+        <w:t xml:space="preserve"> It is the simplest container present in the spring framework which provides the basic support for DI (Dependency Injection). We use the following interface to work with this </w:t>
+      </w:r>
+      <w:proofErr w:type="gramStart"/>
+      <w:r>
+        <w:rPr>
+          <w:rFonts w:eastAsia="Times New Roman"/>
+          <w:sz w:val="23"/>
+          <w:szCs w:val="23"/>
+          <w:lang w:val="en-GB" w:eastAsia="en-GB"/>
+        </w:rPr>
+        <w:t>container.[</w:t>
+      </w:r>
+      <w:proofErr w:type="spellStart"/>
+      <w:proofErr w:type="gramEnd"/>
+      <w:r>
+        <w:rPr>
+          <w:rFonts w:eastAsia="Times New Roman"/>
+          <w:sz w:val="23"/>
+          <w:szCs w:val="23"/>
+          <w:lang w:val="en-GB" w:eastAsia="en-GB"/>
+        </w:rPr>
+        <w:t>org.springframework.beans.factory.BeanFactory</w:t>
+      </w:r>
+      <w:proofErr w:type="spellEnd"/>
+      <w:r>
+        <w:rPr>
+          <w:rFonts w:eastAsia="Times New Roman"/>
+          <w:sz w:val="23"/>
+          <w:szCs w:val="23"/>
+          <w:lang w:val="en-GB" w:eastAsia="en-GB"/>
+        </w:rPr>
+        <w:t>].</w:t>
       </w:r>
     </w:p>
     <w:p>
       <w:pPr>
         <w:pStyle w:val="Heading3"/>
         <w:rPr>
+          <w:rFonts w:eastAsia="Times New Roman"/>
+          <w:sz w:val="23"/>
+          <w:szCs w:val="23"/>
+          <w:lang w:val="en-GB" w:eastAsia="en-GB"/>
+        </w:rPr>
+      </w:pPr>
+      <w:r>
+        <w:rPr>
+          <w:rFonts w:eastAsia="Times New Roman"/>
+          <w:b/>
+          <w:bCs/>
+          <w:sz w:val="23"/>
+          <w:szCs w:val="23"/>
+          <w:lang w:val="en-GB" w:eastAsia="en-GB"/>
+        </w:rPr>
+        <w:lastRenderedPageBreak/>
+        <w:t xml:space="preserve">Spring </w:t>
+      </w:r>
+      <w:proofErr w:type="spellStart"/>
+      <w:r>
+        <w:rPr>
+          <w:rFonts w:eastAsia="Times New Roman"/>
+          <w:b/>
+          <w:bCs/>
+          <w:sz w:val="23"/>
+          <w:szCs w:val="23"/>
+          <w:lang w:val="en-GB" w:eastAsia="en-GB"/>
+        </w:rPr>
+        <w:t>ApplicationContext</w:t>
+      </w:r>
+      <w:proofErr w:type="spellEnd"/>
+      <w:r>
+        <w:rPr>
+          <w:rFonts w:eastAsia="Times New Roman"/>
+          <w:b/>
+          <w:bCs/>
+          <w:sz w:val="23"/>
+          <w:szCs w:val="23"/>
+          <w:lang w:val="en-GB" w:eastAsia="en-GB"/>
+        </w:rPr>
+        <w:t xml:space="preserve"> Container:</w:t>
+      </w:r>
+      <w:r>
+        <w:rPr>
+          <w:rFonts w:eastAsia="Times New Roman"/>
+          <w:sz w:val="23"/>
+          <w:szCs w:val="23"/>
+          <w:lang w:val="en-GB" w:eastAsia="en-GB"/>
+        </w:rPr>
+        <w:t> It is another container present in spring container which adds extra enterprise-specific functionality. These functionalities include the capability to resolve textual messages from a properties file and publishing application events to the attentive event listeners. We use the following interface to work with this container. [</w:t>
+      </w:r>
+      <w:proofErr w:type="spellStart"/>
+      <w:proofErr w:type="gramStart"/>
+      <w:r>
+        <w:rPr>
+          <w:rFonts w:eastAsia="Times New Roman"/>
+          <w:sz w:val="23"/>
+          <w:szCs w:val="23"/>
+          <w:lang w:val="en-GB" w:eastAsia="en-GB"/>
+        </w:rPr>
+        <w:t>org.springframework</w:t>
+      </w:r>
+      <w:proofErr w:type="gramEnd"/>
+      <w:r>
+        <w:rPr>
+          <w:rFonts w:eastAsia="Times New Roman"/>
+          <w:sz w:val="23"/>
+          <w:szCs w:val="23"/>
+          <w:lang w:val="en-GB" w:eastAsia="en-GB"/>
+        </w:rPr>
+        <w:t>.context.ApplicationContext</w:t>
+      </w:r>
+      <w:proofErr w:type="spellEnd"/>
+      <w:r>
+        <w:rPr>
+          <w:rFonts w:eastAsia="Times New Roman"/>
+          <w:sz w:val="23"/>
+          <w:szCs w:val="23"/>
+          <w:lang w:val="en-GB" w:eastAsia="en-GB"/>
+        </w:rPr>
+        <w:t xml:space="preserve">]. Below are the most commonly used </w:t>
+      </w:r>
+      <w:proofErr w:type="spellStart"/>
+      <w:r>
+        <w:rPr>
+          <w:rFonts w:eastAsia="Times New Roman"/>
+          <w:sz w:val="23"/>
+          <w:szCs w:val="23"/>
+          <w:lang w:val="en-GB" w:eastAsia="en-GB"/>
+        </w:rPr>
+        <w:t>ApplicationContext</w:t>
+      </w:r>
+      <w:proofErr w:type="spellEnd"/>
+      <w:r>
+        <w:rPr>
+          <w:rFonts w:eastAsia="Times New Roman"/>
+          <w:sz w:val="23"/>
+          <w:szCs w:val="23"/>
+          <w:lang w:val="en-GB" w:eastAsia="en-GB"/>
+        </w:rPr>
+        <w:t xml:space="preserve"> implementations. </w:t>
+      </w:r>
+      <w:proofErr w:type="spellStart"/>
+      <w:r>
+        <w:rPr>
+          <w:rFonts w:eastAsia="Times New Roman"/>
+          <w:sz w:val="23"/>
+          <w:szCs w:val="23"/>
+          <w:lang w:val="en-GB" w:eastAsia="en-GB"/>
+        </w:rPr>
+        <w:t>FileSystemXmlApplicationContext</w:t>
+      </w:r>
+      <w:proofErr w:type="spellEnd"/>
+      <w:r>
+        <w:rPr>
+          <w:rFonts w:eastAsia="Times New Roman"/>
+          <w:sz w:val="23"/>
+          <w:szCs w:val="23"/>
+          <w:lang w:val="en-GB" w:eastAsia="en-GB"/>
+        </w:rPr>
+        <w:t xml:space="preserve"> (need to provide the full path of the XML bean configuration file to the constructor). </w:t>
+      </w:r>
+      <w:proofErr w:type="spellStart"/>
+      <w:r>
+        <w:rPr>
+          <w:rFonts w:eastAsia="Times New Roman"/>
+          <w:sz w:val="23"/>
+          <w:szCs w:val="23"/>
+          <w:lang w:val="en-GB" w:eastAsia="en-GB"/>
+        </w:rPr>
+        <w:t>ClassPathXmlApplicationContext</w:t>
+      </w:r>
+      <w:proofErr w:type="spellEnd"/>
+      <w:r>
+        <w:rPr>
+          <w:rFonts w:eastAsia="Times New Roman"/>
+          <w:sz w:val="23"/>
+          <w:szCs w:val="23"/>
+          <w:lang w:val="en-GB" w:eastAsia="en-GB"/>
+        </w:rPr>
+        <w:t xml:space="preserve"> (need to set CLASSPATH of the bean configuration XML file in order to load the metadata of the beans from an XML file). </w:t>
+      </w:r>
+      <w:proofErr w:type="spellStart"/>
+      <w:r>
+        <w:rPr>
+          <w:rFonts w:eastAsia="Times New Roman"/>
+          <w:sz w:val="23"/>
+          <w:szCs w:val="23"/>
+          <w:lang w:val="en-GB" w:eastAsia="en-GB"/>
+        </w:rPr>
+        <w:t>WebXmlApplicationContext</w:t>
+      </w:r>
+      <w:proofErr w:type="spellEnd"/>
+      <w:r>
+        <w:rPr>
+          <w:rFonts w:eastAsia="Times New Roman"/>
+          <w:sz w:val="23"/>
+          <w:szCs w:val="23"/>
+          <w:lang w:val="en-GB" w:eastAsia="en-GB"/>
+        </w:rPr>
+        <w:t xml:space="preserve"> (the container loads the XML file within a web application which has metadata of all beans).</w:t>
+      </w:r>
+    </w:p>
+    <w:p>
+      <w:pPr>
+        <w:pStyle w:val="Heading3"/>
+        <w:rPr>
+          <w:rFonts w:eastAsia="Times New Roman"/>
+          <w:sz w:val="23"/>
+          <w:szCs w:val="23"/>
+          <w:lang w:val="en-GB" w:eastAsia="en-GB"/>
+        </w:rPr>
+      </w:pPr>
+      <w:r>
+        <w:rPr>
+          <w:rFonts w:eastAsia="Times New Roman"/>
+          <w:b/>
+          <w:bCs/>
+          <w:sz w:val="23"/>
+          <w:szCs w:val="23"/>
+          <w:lang w:val="en-GB" w:eastAsia="en-GB"/>
+        </w:rPr>
+        <w:t>Example: –</w:t>
+      </w:r>
+    </w:p>
+    <w:p>
+      <w:pPr>
+        <w:pStyle w:val="Heading3"/>
+        <w:rPr>
           <w:rFonts w:ascii="Courier New" w:eastAsia="Times New Roman" w:hAnsi="Courier New" w:cs="Courier New"/>
           <w:sz w:val="24"/>
           <w:lang w:val="en-GB" w:eastAsia="en-GB"/>
@@ -3131,9 +3413,8 @@
         <w:rPr>
           <w:rFonts w:ascii="Courier New" w:eastAsia="Times New Roman" w:hAnsi="Courier New" w:cs="Courier New"/>
           <w:sz w:val="24"/>
-          <w:lang w:val="en-GB" w:eastAsia="en-GB"/>
-        </w:rPr>
-        <w:object w:dxaOrig="1440" w:dyaOrig="1440" w14:anchorId="56F9F316">
+        </w:rPr>
+        <w:object w:dxaOrig="225" w:dyaOrig="225" w14:anchorId="56F9F316">
           <v:shapetype id="_x0000_t75" coordsize="21600,21600" o:spt="75" o:preferrelative="t" path="m@4@5l@4@11@9@11@9@5xe" filled="f" stroked="f">
             <v:stroke joinstyle="miter"/>
             <v:formulas>
@@ -3153,10 +3434,10 @@
             <v:path o:extrusionok="f" gradientshapeok="t" o:connecttype="rect"/>
             <o:lock v:ext="edit" aspectratio="t"/>
           </v:shapetype>
-          <v:shape id="_x0000_i1053" type="#_x0000_t75" style="width:125.65pt;height:63.75pt" o:ole="">
+          <v:shape id="_x0000_i1031" type="#_x0000_t75" style="width:125.65pt;height:56.25pt" o:ole="">
             <v:imagedata r:id="rId15" o:title=""/>
           </v:shape>
-          <w:control r:id="rId16" w:name="DefaultOcxName" w:shapeid="_x0000_i1053"/>
+          <w:control r:id="rId16" w:name="DefaultOcxName" w:shapeid="_x0000_i1031"/>
         </w:object>
       </w:r>
     </w:p>
@@ -3504,7 +3785,41 @@
                 <w:szCs w:val="18"/>
                 <w:lang w:val="en-GB" w:eastAsia="en-GB"/>
               </w:rPr>
-              <w:t>package com.eduonix.springframework.applicationcontext;</w:t>
+              <w:t xml:space="preserve">package </w:t>
+            </w:r>
+            <w:proofErr w:type="spellStart"/>
+            <w:proofErr w:type="gramStart"/>
+            <w:r>
+              <w:rPr>
+                <w:rFonts w:ascii="inherit" w:eastAsia="Times New Roman" w:hAnsi="inherit"/>
+                <w:color w:val="000000"/>
+                <w:sz w:val="18"/>
+                <w:szCs w:val="18"/>
+                <w:lang w:val="en-GB" w:eastAsia="en-GB"/>
+              </w:rPr>
+              <w:t>com.eduonix</w:t>
+            </w:r>
+            <w:proofErr w:type="gramEnd"/>
+            <w:r>
+              <w:rPr>
+                <w:rFonts w:ascii="inherit" w:eastAsia="Times New Roman" w:hAnsi="inherit"/>
+                <w:color w:val="000000"/>
+                <w:sz w:val="18"/>
+                <w:szCs w:val="18"/>
+                <w:lang w:val="en-GB" w:eastAsia="en-GB"/>
+              </w:rPr>
+              <w:t>.springframework.applicationcontext</w:t>
+            </w:r>
+            <w:proofErr w:type="spellEnd"/>
+            <w:r>
+              <w:rPr>
+                <w:rFonts w:ascii="inherit" w:eastAsia="Times New Roman" w:hAnsi="inherit"/>
+                <w:color w:val="000000"/>
+                <w:sz w:val="18"/>
+                <w:szCs w:val="18"/>
+                <w:lang w:val="en-GB" w:eastAsia="en-GB"/>
+              </w:rPr>
+              <w:t>;</w:t>
             </w:r>
           </w:p>
           <w:p>
@@ -3548,7 +3863,41 @@
                 <w:szCs w:val="18"/>
                 <w:lang w:val="en-GB" w:eastAsia="en-GB"/>
               </w:rPr>
-              <w:t>import org.springframework.context.ApplicationContext;</w:t>
+              <w:t xml:space="preserve">import </w:t>
+            </w:r>
+            <w:proofErr w:type="spellStart"/>
+            <w:proofErr w:type="gramStart"/>
+            <w:r>
+              <w:rPr>
+                <w:rFonts w:ascii="inherit" w:eastAsia="Times New Roman" w:hAnsi="inherit"/>
+                <w:color w:val="000000"/>
+                <w:sz w:val="18"/>
+                <w:szCs w:val="18"/>
+                <w:lang w:val="en-GB" w:eastAsia="en-GB"/>
+              </w:rPr>
+              <w:t>org.springframework</w:t>
+            </w:r>
+            <w:proofErr w:type="gramEnd"/>
+            <w:r>
+              <w:rPr>
+                <w:rFonts w:ascii="inherit" w:eastAsia="Times New Roman" w:hAnsi="inherit"/>
+                <w:color w:val="000000"/>
+                <w:sz w:val="18"/>
+                <w:szCs w:val="18"/>
+                <w:lang w:val="en-GB" w:eastAsia="en-GB"/>
+              </w:rPr>
+              <w:t>.context.ApplicationContext</w:t>
+            </w:r>
+            <w:proofErr w:type="spellEnd"/>
+            <w:r>
+              <w:rPr>
+                <w:rFonts w:ascii="inherit" w:eastAsia="Times New Roman" w:hAnsi="inherit"/>
+                <w:color w:val="000000"/>
+                <w:sz w:val="18"/>
+                <w:szCs w:val="18"/>
+                <w:lang w:val="en-GB" w:eastAsia="en-GB"/>
+              </w:rPr>
+              <w:t>;</w:t>
             </w:r>
           </w:p>
           <w:p>
@@ -3570,7 +3919,29 @@
                 <w:szCs w:val="18"/>
                 <w:lang w:val="en-GB" w:eastAsia="en-GB"/>
               </w:rPr>
-              <w:t>import org.springframework.context.support.FileSystemXmlApplicationContext;</w:t>
+              <w:t xml:space="preserve">import </w:t>
+            </w:r>
+            <w:proofErr w:type="gramStart"/>
+            <w:r>
+              <w:rPr>
+                <w:rFonts w:ascii="inherit" w:eastAsia="Times New Roman" w:hAnsi="inherit"/>
+                <w:color w:val="000000"/>
+                <w:sz w:val="18"/>
+                <w:szCs w:val="18"/>
+                <w:lang w:val="en-GB" w:eastAsia="en-GB"/>
+              </w:rPr>
+              <w:t>org.springframework</w:t>
+            </w:r>
+            <w:proofErr w:type="gramEnd"/>
+            <w:r>
+              <w:rPr>
+                <w:rFonts w:ascii="inherit" w:eastAsia="Times New Roman" w:hAnsi="inherit"/>
+                <w:color w:val="000000"/>
+                <w:sz w:val="18"/>
+                <w:szCs w:val="18"/>
+                <w:lang w:val="en-GB" w:eastAsia="en-GB"/>
+              </w:rPr>
+              <w:t>.context.support.FileSystemXmlApplicationContext;</w:t>
             </w:r>
           </w:p>
           <w:p>
@@ -3637,7 +4008,51 @@
                 <w:lang w:val="en-GB" w:eastAsia="en-GB"/>
               </w:rPr>
               <w:tab/>
-              <w:t>public static void main(String[] args) {</w:t>
+              <w:t xml:space="preserve">public static void </w:t>
+            </w:r>
+            <w:proofErr w:type="gramStart"/>
+            <w:r>
+              <w:rPr>
+                <w:rFonts w:ascii="inherit" w:eastAsia="Times New Roman" w:hAnsi="inherit"/>
+                <w:color w:val="000000"/>
+                <w:sz w:val="18"/>
+                <w:szCs w:val="18"/>
+                <w:lang w:val="en-GB" w:eastAsia="en-GB"/>
+              </w:rPr>
+              <w:t>main(</w:t>
+            </w:r>
+            <w:proofErr w:type="gramEnd"/>
+            <w:r>
+              <w:rPr>
+                <w:rFonts w:ascii="inherit" w:eastAsia="Times New Roman" w:hAnsi="inherit"/>
+                <w:color w:val="000000"/>
+                <w:sz w:val="18"/>
+                <w:szCs w:val="18"/>
+                <w:lang w:val="en-GB" w:eastAsia="en-GB"/>
+              </w:rPr>
+              <w:t xml:space="preserve">String[] </w:t>
+            </w:r>
+            <w:proofErr w:type="spellStart"/>
+            <w:r>
+              <w:rPr>
+                <w:rFonts w:ascii="inherit" w:eastAsia="Times New Roman" w:hAnsi="inherit"/>
+                <w:color w:val="000000"/>
+                <w:sz w:val="18"/>
+                <w:szCs w:val="18"/>
+                <w:lang w:val="en-GB" w:eastAsia="en-GB"/>
+              </w:rPr>
+              <w:t>args</w:t>
+            </w:r>
+            <w:proofErr w:type="spellEnd"/>
+            <w:r>
+              <w:rPr>
+                <w:rFonts w:ascii="inherit" w:eastAsia="Times New Roman" w:hAnsi="inherit"/>
+                <w:color w:val="000000"/>
+                <w:sz w:val="18"/>
+                <w:szCs w:val="18"/>
+                <w:lang w:val="en-GB" w:eastAsia="en-GB"/>
+              </w:rPr>
+              <w:t>) {</w:t>
             </w:r>
           </w:p>
           <w:p>
@@ -3670,8 +4085,53 @@
                 <w:lang w:val="en-GB" w:eastAsia="en-GB"/>
               </w:rPr>
               <w:tab/>
-              <w:t>ApplicationContext context = new FileSystemXmlApplicationContext(</w:t>
-            </w:r>
+            </w:r>
+            <w:proofErr w:type="spellStart"/>
+            <w:r>
+              <w:rPr>
+                <w:rFonts w:ascii="inherit" w:eastAsia="Times New Roman" w:hAnsi="inherit"/>
+                <w:color w:val="000000"/>
+                <w:sz w:val="18"/>
+                <w:szCs w:val="18"/>
+                <w:lang w:val="en-GB" w:eastAsia="en-GB"/>
+              </w:rPr>
+              <w:t>ApplicationContext</w:t>
+            </w:r>
+            <w:proofErr w:type="spellEnd"/>
+            <w:r>
+              <w:rPr>
+                <w:rFonts w:ascii="inherit" w:eastAsia="Times New Roman" w:hAnsi="inherit"/>
+                <w:color w:val="000000"/>
+                <w:sz w:val="18"/>
+                <w:szCs w:val="18"/>
+                <w:lang w:val="en-GB" w:eastAsia="en-GB"/>
+              </w:rPr>
+              <w:t xml:space="preserve"> context = new </w:t>
+            </w:r>
+            <w:proofErr w:type="spellStart"/>
+            <w:proofErr w:type="gramStart"/>
+            <w:r>
+              <w:rPr>
+                <w:rFonts w:ascii="inherit" w:eastAsia="Times New Roman" w:hAnsi="inherit"/>
+                <w:color w:val="000000"/>
+                <w:sz w:val="18"/>
+                <w:szCs w:val="18"/>
+                <w:lang w:val="en-GB" w:eastAsia="en-GB"/>
+              </w:rPr>
+              <w:t>FileSystemXmlApplicationContext</w:t>
+            </w:r>
+            <w:proofErr w:type="spellEnd"/>
+            <w:r>
+              <w:rPr>
+                <w:rFonts w:ascii="inherit" w:eastAsia="Times New Roman" w:hAnsi="inherit"/>
+                <w:color w:val="000000"/>
+                <w:sz w:val="18"/>
+                <w:szCs w:val="18"/>
+                <w:lang w:val="en-GB" w:eastAsia="en-GB"/>
+              </w:rPr>
+              <w:t>(</w:t>
+            </w:r>
+            <w:proofErr w:type="gramEnd"/>
           </w:p>
           <w:p>
             <w:pPr>
@@ -3778,7 +4238,118 @@
                 <w:lang w:val="en-GB" w:eastAsia="en-GB"/>
               </w:rPr>
               <w:tab/>
-              <w:t>HelloApplicationContext obj = (HelloApplicationContext) context.getBean("helloApplicationContext");</w:t>
+            </w:r>
+            <w:proofErr w:type="spellStart"/>
+            <w:r>
+              <w:rPr>
+                <w:rFonts w:ascii="inherit" w:eastAsia="Times New Roman" w:hAnsi="inherit"/>
+                <w:color w:val="000000"/>
+                <w:sz w:val="18"/>
+                <w:szCs w:val="18"/>
+                <w:lang w:val="en-GB" w:eastAsia="en-GB"/>
+              </w:rPr>
+              <w:t>HelloApplicationContext</w:t>
+            </w:r>
+            <w:proofErr w:type="spellEnd"/>
+            <w:r>
+              <w:rPr>
+                <w:rFonts w:ascii="inherit" w:eastAsia="Times New Roman" w:hAnsi="inherit"/>
+                <w:color w:val="000000"/>
+                <w:sz w:val="18"/>
+                <w:szCs w:val="18"/>
+                <w:lang w:val="en-GB" w:eastAsia="en-GB"/>
+              </w:rPr>
+              <w:t xml:space="preserve"> </w:t>
+            </w:r>
+            <w:proofErr w:type="spellStart"/>
+            <w:r>
+              <w:rPr>
+                <w:rFonts w:ascii="inherit" w:eastAsia="Times New Roman" w:hAnsi="inherit"/>
+                <w:color w:val="000000"/>
+                <w:sz w:val="18"/>
+                <w:szCs w:val="18"/>
+                <w:lang w:val="en-GB" w:eastAsia="en-GB"/>
+              </w:rPr>
+              <w:t>obj</w:t>
+            </w:r>
+            <w:proofErr w:type="spellEnd"/>
+            <w:r>
+              <w:rPr>
+                <w:rFonts w:ascii="inherit" w:eastAsia="Times New Roman" w:hAnsi="inherit"/>
+                <w:color w:val="000000"/>
+                <w:sz w:val="18"/>
+                <w:szCs w:val="18"/>
+                <w:lang w:val="en-GB" w:eastAsia="en-GB"/>
+              </w:rPr>
+              <w:t xml:space="preserve"> = (</w:t>
+            </w:r>
+            <w:proofErr w:type="spellStart"/>
+            <w:r>
+              <w:rPr>
+                <w:rFonts w:ascii="inherit" w:eastAsia="Times New Roman" w:hAnsi="inherit"/>
+                <w:color w:val="000000"/>
+                <w:sz w:val="18"/>
+                <w:szCs w:val="18"/>
+                <w:lang w:val="en-GB" w:eastAsia="en-GB"/>
+              </w:rPr>
+              <w:t>HelloApplicationContext</w:t>
+            </w:r>
+            <w:proofErr w:type="spellEnd"/>
+            <w:r>
+              <w:rPr>
+                <w:rFonts w:ascii="inherit" w:eastAsia="Times New Roman" w:hAnsi="inherit"/>
+                <w:color w:val="000000"/>
+                <w:sz w:val="18"/>
+                <w:szCs w:val="18"/>
+                <w:lang w:val="en-GB" w:eastAsia="en-GB"/>
+              </w:rPr>
+              <w:t xml:space="preserve">) </w:t>
+            </w:r>
+            <w:proofErr w:type="spellStart"/>
+            <w:proofErr w:type="gramStart"/>
+            <w:r>
+              <w:rPr>
+                <w:rFonts w:ascii="inherit" w:eastAsia="Times New Roman" w:hAnsi="inherit"/>
+                <w:color w:val="000000"/>
+                <w:sz w:val="18"/>
+                <w:szCs w:val="18"/>
+                <w:lang w:val="en-GB" w:eastAsia="en-GB"/>
+              </w:rPr>
+              <w:t>context.getBean</w:t>
+            </w:r>
+            <w:proofErr w:type="spellEnd"/>
+            <w:proofErr w:type="gramEnd"/>
+            <w:r>
+              <w:rPr>
+                <w:rFonts w:ascii="inherit" w:eastAsia="Times New Roman" w:hAnsi="inherit"/>
+                <w:color w:val="000000"/>
+                <w:sz w:val="18"/>
+                <w:szCs w:val="18"/>
+                <w:lang w:val="en-GB" w:eastAsia="en-GB"/>
+              </w:rPr>
+              <w:t>("</w:t>
+            </w:r>
+            <w:proofErr w:type="spellStart"/>
+            <w:r>
+              <w:rPr>
+                <w:rFonts w:ascii="inherit" w:eastAsia="Times New Roman" w:hAnsi="inherit"/>
+                <w:color w:val="000000"/>
+                <w:sz w:val="18"/>
+                <w:szCs w:val="18"/>
+                <w:lang w:val="en-GB" w:eastAsia="en-GB"/>
+              </w:rPr>
+              <w:t>helloApplicationContext</w:t>
+            </w:r>
+            <w:proofErr w:type="spellEnd"/>
+            <w:r>
+              <w:rPr>
+                <w:rFonts w:ascii="inherit" w:eastAsia="Times New Roman" w:hAnsi="inherit"/>
+                <w:color w:val="000000"/>
+                <w:sz w:val="18"/>
+                <w:szCs w:val="18"/>
+                <w:lang w:val="en-GB" w:eastAsia="en-GB"/>
+              </w:rPr>
+              <w:t>");</w:t>
             </w:r>
           </w:p>
           <w:p>
@@ -3811,7 +4382,30 @@
                 <w:lang w:val="en-GB" w:eastAsia="en-GB"/>
               </w:rPr>
               <w:tab/>
-              <w:t>obj.getMsg();</w:t>
+            </w:r>
+            <w:proofErr w:type="spellStart"/>
+            <w:proofErr w:type="gramStart"/>
+            <w:r>
+              <w:rPr>
+                <w:rFonts w:ascii="inherit" w:eastAsia="Times New Roman" w:hAnsi="inherit"/>
+                <w:color w:val="000000"/>
+                <w:sz w:val="18"/>
+                <w:szCs w:val="18"/>
+                <w:lang w:val="en-GB" w:eastAsia="en-GB"/>
+              </w:rPr>
+              <w:t>obj.getMsg</w:t>
+            </w:r>
+            <w:proofErr w:type="spellEnd"/>
+            <w:proofErr w:type="gramEnd"/>
+            <w:r>
+              <w:rPr>
+                <w:rFonts w:ascii="inherit" w:eastAsia="Times New Roman" w:hAnsi="inherit"/>
+                <w:color w:val="000000"/>
+                <w:sz w:val="18"/>
+                <w:szCs w:val="18"/>
+                <w:lang w:val="en-GB" w:eastAsia="en-GB"/>
+              </w:rPr>
+              <w:t>();</w:t>
             </w:r>
           </w:p>
           <w:p>
@@ -3877,7 +4471,6 @@
           <w:rFonts w:eastAsia="Times New Roman"/>
           <w:lang w:val="en-GB" w:eastAsia="en-GB"/>
         </w:rPr>
-        <w:lastRenderedPageBreak/>
         <w:t>3. Proxy Design Pattern:</w:t>
       </w:r>
       <w:r>
@@ -3906,6 +4499,7 @@
           <w:rFonts w:eastAsia="Times New Roman"/>
           <w:lang w:val="en-GB" w:eastAsia="en-GB"/>
         </w:rPr>
+        <w:lastRenderedPageBreak/>
         <w:t>4. Singleton Design Pattern:</w:t>
       </w:r>
       <w:r>
@@ -3932,13 +4526,12 @@
         <w:rPr>
           <w:rFonts w:ascii="Courier New" w:eastAsia="Times New Roman" w:hAnsi="Courier New" w:cs="Courier New"/>
           <w:sz w:val="24"/>
-          <w:lang w:val="en-GB" w:eastAsia="en-GB"/>
-        </w:rPr>
-        <w:object w:dxaOrig="1440" w:dyaOrig="1440" w14:anchorId="4DEF7440">
-          <v:shape id="_x0000_i1052" type="#_x0000_t75" style="width:125.65pt;height:63.75pt" o:ole="">
+        </w:rPr>
+        <w:object w:dxaOrig="225" w:dyaOrig="225" w14:anchorId="4DEF7440">
+          <v:shape id="_x0000_i1034" type="#_x0000_t75" style="width:125.65pt;height:56.25pt" o:ole="">
             <v:imagedata r:id="rId15" o:title=""/>
           </v:shape>
-          <w:control r:id="rId17" w:name="DefaultOcxName1" w:shapeid="_x0000_i1052"/>
+          <w:control r:id="rId17" w:name="DefaultOcxName1" w:shapeid="_x0000_i1034"/>
         </w:object>
       </w:r>
     </w:p>
@@ -4078,6 +4671,7 @@
                 <w:lang w:val="en-GB" w:eastAsia="en-GB"/>
               </w:rPr>
             </w:pPr>
+            <w:proofErr w:type="gramStart"/>
             <w:r>
               <w:rPr>
                 <w:rFonts w:ascii="inherit" w:eastAsia="Times New Roman" w:hAnsi="inherit"/>
@@ -4086,7 +4680,18 @@
                 <w:szCs w:val="18"/>
                 <w:lang w:val="en-GB" w:eastAsia="en-GB"/>
               </w:rPr>
-              <w:t>&lt;!-- A bean definition with singleton scope --&gt;</w:t>
+              <w:t>&lt;!--</w:t>
+            </w:r>
+            <w:proofErr w:type="gramEnd"/>
+            <w:r>
+              <w:rPr>
+                <w:rFonts w:ascii="inherit" w:eastAsia="Times New Roman" w:hAnsi="inherit"/>
+                <w:color w:val="000000"/>
+                <w:sz w:val="18"/>
+                <w:szCs w:val="18"/>
+                <w:lang w:val="en-GB" w:eastAsia="en-GB"/>
+              </w:rPr>
+              <w:t xml:space="preserve"> A bean definition with singleton scope --&gt;</w:t>
             </w:r>
           </w:p>
           <w:p>
@@ -4130,7 +4735,29 @@
                 <w:szCs w:val="18"/>
                 <w:lang w:val="en-GB" w:eastAsia="en-GB"/>
               </w:rPr>
-              <w:t>   &lt;!-- collaborators and configuration for this bean go here --&gt;</w:t>
+              <w:t xml:space="preserve">   </w:t>
+            </w:r>
+            <w:proofErr w:type="gramStart"/>
+            <w:r>
+              <w:rPr>
+                <w:rFonts w:ascii="inherit" w:eastAsia="Times New Roman" w:hAnsi="inherit"/>
+                <w:color w:val="000000"/>
+                <w:sz w:val="18"/>
+                <w:szCs w:val="18"/>
+                <w:lang w:val="en-GB" w:eastAsia="en-GB"/>
+              </w:rPr>
+              <w:t>&lt;!--</w:t>
+            </w:r>
+            <w:proofErr w:type="gramEnd"/>
+            <w:r>
+              <w:rPr>
+                <w:rFonts w:ascii="inherit" w:eastAsia="Times New Roman" w:hAnsi="inherit"/>
+                <w:color w:val="000000"/>
+                <w:sz w:val="18"/>
+                <w:szCs w:val="18"/>
+                <w:lang w:val="en-GB" w:eastAsia="en-GB"/>
+              </w:rPr>
+              <w:t xml:space="preserve"> collaborators and configuration for this bean go here --&gt;</w:t>
             </w:r>
           </w:p>
           <w:p>
@@ -4183,27 +4810,19 @@
           <w:lang w:val="en-GB" w:eastAsia="en-GB"/>
         </w:rPr>
         <w:br/>
-        <w:t>It is a design pattern which comes into picture when we use the spring framework for web programming. Spring MVC is known to be a lightweight implementation as controllers are POJOs against traditional servlets which makes the testing of controllers very comprehensive. A controller returns a logical view name and the view selection with the help of a separate ViewResolver. Therefore, Spring MVC controllers can be used along with different view technologies such as JSP, etc.</w:t>
-      </w:r>
-    </w:p>
-    <w:p>
-      <w:pPr>
-        <w:pStyle w:val="Heading3"/>
+        <w:t xml:space="preserve">It is a design pattern which comes into picture when we use the spring framework for web programming. Spring MVC is known to be a lightweight implementation as controllers are POJOs against traditional servlets which makes the testing of controllers very comprehensive. A controller returns a logical view name and the view selection with the help of a separate </w:t>
+      </w:r>
+      <w:proofErr w:type="spellStart"/>
+      <w:r>
         <w:rPr>
           <w:rFonts w:eastAsia="Times New Roman"/>
           <w:sz w:val="23"/>
           <w:szCs w:val="23"/>
           <w:lang w:val="en-GB" w:eastAsia="en-GB"/>
         </w:rPr>
-      </w:pPr>
-      <w:r>
-        <w:rPr>
-          <w:rFonts w:eastAsia="Times New Roman"/>
-          <w:lang w:val="en-GB" w:eastAsia="en-GB"/>
-        </w:rPr>
-        <w:lastRenderedPageBreak/>
-        <w:t>6. Front Controller Design Pattern:</w:t>
-      </w:r>
+        <w:t>ViewResolver</w:t>
+      </w:r>
+      <w:proofErr w:type="spellEnd"/>
       <w:r>
         <w:rPr>
           <w:rFonts w:eastAsia="Times New Roman"/>
@@ -4211,8 +4830,7 @@
           <w:szCs w:val="23"/>
           <w:lang w:val="en-GB" w:eastAsia="en-GB"/>
         </w:rPr>
-        <w:br/>
-        <w:t>The front controller design pattern is a technique in software engineering to implement centralized request handling mechanism which is capable of handling all the requests through a single handler. Such handler can perform the authentication, authorization, and logging or request tracking (i.e., pass the requests to the corresponding handlers). Spring framework provides support for the DispatcherServlet that ensure to dispatch an incoming request to your controllers.</w:t>
+        <w:t>. Therefore, Spring MVC controllers can be used along with different view technologies such as JSP, etc.</w:t>
       </w:r>
     </w:p>
     <w:p>
@@ -4230,7 +4848,7 @@
           <w:rFonts w:eastAsia="Times New Roman"/>
           <w:lang w:val="en-GB" w:eastAsia="en-GB"/>
         </w:rPr>
-        <w:t>7. View Helper:</w:t>
+        <w:t>6. Front Controller Design Pattern:</w:t>
       </w:r>
       <w:r>
         <w:rPr>
@@ -4240,26 +4858,19 @@
           <w:lang w:val="en-GB" w:eastAsia="en-GB"/>
         </w:rPr>
         <w:br/>
-        <w:t>Spring framework provides a large number of custom JSP tags as well as velocity macros which assist in the separation of code from the presentation (i.e., views).</w:t>
-      </w:r>
-    </w:p>
-    <w:p>
-      <w:pPr>
-        <w:pStyle w:val="Heading3"/>
+        <w:t xml:space="preserve">The front controller design pattern is a technique in software engineering to implement centralized request handling mechanism which is capable of handling all the requests through a single handler. Such handler can perform the authentication, authorization, and logging or request tracking (i.e., pass the requests to the corresponding handlers). Spring framework provides support for the </w:t>
+      </w:r>
+      <w:proofErr w:type="spellStart"/>
+      <w:r>
         <w:rPr>
           <w:rFonts w:eastAsia="Times New Roman"/>
           <w:sz w:val="23"/>
           <w:szCs w:val="23"/>
           <w:lang w:val="en-GB" w:eastAsia="en-GB"/>
         </w:rPr>
-      </w:pPr>
-      <w:r>
-        <w:rPr>
-          <w:rFonts w:eastAsia="Times New Roman"/>
-          <w:lang w:val="en-GB" w:eastAsia="en-GB"/>
-        </w:rPr>
-        <w:t>8. Template method:</w:t>
-      </w:r>
+        <w:t>DispatcherServlet</w:t>
+      </w:r>
+      <w:proofErr w:type="spellEnd"/>
       <w:r>
         <w:rPr>
           <w:rFonts w:eastAsia="Times New Roman"/>
@@ -4267,8 +4878,124 @@
           <w:szCs w:val="23"/>
           <w:lang w:val="en-GB" w:eastAsia="en-GB"/>
         </w:rPr>
+        <w:t xml:space="preserve"> that ensure to dispatch an incoming request to your controllers.</w:t>
+      </w:r>
+    </w:p>
+    <w:p>
+      <w:pPr>
+        <w:pStyle w:val="Heading3"/>
+        <w:rPr>
+          <w:rFonts w:eastAsia="Times New Roman"/>
+          <w:sz w:val="23"/>
+          <w:szCs w:val="23"/>
+          <w:lang w:val="en-GB" w:eastAsia="en-GB"/>
+        </w:rPr>
+      </w:pPr>
+      <w:r>
+        <w:rPr>
+          <w:rFonts w:eastAsia="Times New Roman"/>
+          <w:lang w:val="en-GB" w:eastAsia="en-GB"/>
+        </w:rPr>
+        <w:t>7. View Helper:</w:t>
+      </w:r>
+      <w:r>
+        <w:rPr>
+          <w:rFonts w:eastAsia="Times New Roman"/>
+          <w:sz w:val="23"/>
+          <w:szCs w:val="23"/>
+          <w:lang w:val="en-GB" w:eastAsia="en-GB"/>
+        </w:rPr>
         <w:br/>
-        <w:t>Spring framework provides a number of templates to kick start work and complete that piece of work as the best programming practice such as opening and closing connection for JDBC or JMS, etc. E.g., JdbcTemplate, JmsTemplate, and JpaTemplate.</w:t>
+        <w:t>Spring framework provides a large number of custom JSP tags as well as velocity macros which assist in the separation of code from the presentation (i.e., views).</w:t>
+      </w:r>
+    </w:p>
+    <w:p>
+      <w:pPr>
+        <w:pStyle w:val="Heading3"/>
+        <w:rPr>
+          <w:rFonts w:eastAsia="Times New Roman"/>
+          <w:sz w:val="23"/>
+          <w:szCs w:val="23"/>
+          <w:lang w:val="en-GB" w:eastAsia="en-GB"/>
+        </w:rPr>
+      </w:pPr>
+      <w:r>
+        <w:rPr>
+          <w:rFonts w:eastAsia="Times New Roman"/>
+          <w:lang w:val="en-GB" w:eastAsia="en-GB"/>
+        </w:rPr>
+        <w:lastRenderedPageBreak/>
+        <w:t>8. Template method:</w:t>
+      </w:r>
+      <w:r>
+        <w:rPr>
+          <w:rFonts w:eastAsia="Times New Roman"/>
+          <w:sz w:val="23"/>
+          <w:szCs w:val="23"/>
+          <w:lang w:val="en-GB" w:eastAsia="en-GB"/>
+        </w:rPr>
+        <w:br/>
+        <w:t xml:space="preserve">Spring framework provides a number of templates to kick start work and complete that piece of work as the best programming practice such as opening and closing connection for JDBC or JMS, etc. E.g., </w:t>
+      </w:r>
+      <w:proofErr w:type="spellStart"/>
+      <w:r>
+        <w:rPr>
+          <w:rFonts w:eastAsia="Times New Roman"/>
+          <w:sz w:val="23"/>
+          <w:szCs w:val="23"/>
+          <w:lang w:val="en-GB" w:eastAsia="en-GB"/>
+        </w:rPr>
+        <w:t>JdbcTemplate</w:t>
+      </w:r>
+      <w:proofErr w:type="spellEnd"/>
+      <w:r>
+        <w:rPr>
+          <w:rFonts w:eastAsia="Times New Roman"/>
+          <w:sz w:val="23"/>
+          <w:szCs w:val="23"/>
+          <w:lang w:val="en-GB" w:eastAsia="en-GB"/>
+        </w:rPr>
+        <w:t xml:space="preserve">, </w:t>
+      </w:r>
+      <w:proofErr w:type="spellStart"/>
+      <w:r>
+        <w:rPr>
+          <w:rFonts w:eastAsia="Times New Roman"/>
+          <w:sz w:val="23"/>
+          <w:szCs w:val="23"/>
+          <w:lang w:val="en-GB" w:eastAsia="en-GB"/>
+        </w:rPr>
+        <w:t>JmsTemplate</w:t>
+      </w:r>
+      <w:proofErr w:type="spellEnd"/>
+      <w:r>
+        <w:rPr>
+          <w:rFonts w:eastAsia="Times New Roman"/>
+          <w:sz w:val="23"/>
+          <w:szCs w:val="23"/>
+          <w:lang w:val="en-GB" w:eastAsia="en-GB"/>
+        </w:rPr>
+        <w:t xml:space="preserve">, and </w:t>
+      </w:r>
+      <w:proofErr w:type="spellStart"/>
+      <w:r>
+        <w:rPr>
+          <w:rFonts w:eastAsia="Times New Roman"/>
+          <w:sz w:val="23"/>
+          <w:szCs w:val="23"/>
+          <w:lang w:val="en-GB" w:eastAsia="en-GB"/>
+        </w:rPr>
+        <w:t>JpaTemplate</w:t>
+      </w:r>
+      <w:proofErr w:type="spellEnd"/>
+      <w:r>
+        <w:rPr>
+          <w:rFonts w:eastAsia="Times New Roman"/>
+          <w:sz w:val="23"/>
+          <w:szCs w:val="23"/>
+          <w:lang w:val="en-GB" w:eastAsia="en-GB"/>
+        </w:rPr>
+        <w:t>.</w:t>
       </w:r>
     </w:p>
     <w:p>
@@ -4312,7 +5039,6 @@
         <w:rPr>
           <w:noProof/>
         </w:rPr>
-        <w:lastRenderedPageBreak/>
         <w:drawing>
           <wp:inline distT="0" distB="0" distL="0" distR="0" wp14:anchorId="16881E8E" wp14:editId="0EA68510">
             <wp:extent cx="5857875" cy="4924425"/>
@@ -4368,6 +5094,7 @@
         <w:pStyle w:val="Heading2"/>
       </w:pPr>
       <w:r>
+        <w:lastRenderedPageBreak/>
         <w:t>What is dependency injection?</w:t>
       </w:r>
     </w:p>
@@ -4382,7 +5109,21 @@
         <w:rPr>
           <w:shd w:val="clear" w:color="auto" w:fill="FFFFFF"/>
         </w:rPr>
-        <w:t>In Dependency Injection, you do not have to create your objects but have to describe how they should be created. You don’t connect your components and services together in the code directly, but describe which services are needed by which components in the configuration file. The IoC container will wire them up together.</w:t>
+        <w:t xml:space="preserve">In Dependency Injection, you do not have to create your objects but have to describe how they should be created. You don’t connect your components and services together in the code directly, but describe which services are needed by which components in the configuration file. The </w:t>
+      </w:r>
+      <w:proofErr w:type="spellStart"/>
+      <w:r>
+        <w:rPr>
+          <w:shd w:val="clear" w:color="auto" w:fill="FFFFFF"/>
+        </w:rPr>
+        <w:t>IoC</w:t>
+      </w:r>
+      <w:proofErr w:type="spellEnd"/>
+      <w:r>
+        <w:rPr>
+          <w:shd w:val="clear" w:color="auto" w:fill="FFFFFF"/>
+        </w:rPr>
+        <w:t xml:space="preserve"> container will wire them up together.</w:t>
       </w:r>
     </w:p>
     <w:p/>
@@ -4404,8 +5145,13 @@
         <w:pStyle w:val="Heading3"/>
       </w:pPr>
       <w:r>
-        <w:t>In general, dependency injection can be done in three ways, namely :</w:t>
-      </w:r>
+        <w:t xml:space="preserve">In general, dependency injection can be done in three ways, </w:t>
+      </w:r>
+      <w:proofErr w:type="gramStart"/>
+      <w:r>
+        <w:t>namely :</w:t>
+      </w:r>
+      <w:proofErr w:type="gramEnd"/>
     </w:p>
     <w:p>
       <w:pPr>
@@ -4458,13 +5204,20 @@
         <w:pStyle w:val="Heading2"/>
       </w:pPr>
       <w:r>
-        <w:lastRenderedPageBreak/>
         <w:t>Which injection is better?</w:t>
       </w:r>
     </w:p>
     <w:p>
       <w:r>
-        <w:t>For mandatory properties use Constructor Injection, for non-mandatory use Setter injection. However we can use @Required in setter as well.</w:t>
+        <w:t xml:space="preserve">For mandatory properties use Constructor Injection, for non-mandatory use Setter injection. </w:t>
+      </w:r>
+      <w:proofErr w:type="gramStart"/>
+      <w:r>
+        <w:t>However</w:t>
+      </w:r>
+      <w:proofErr w:type="gramEnd"/>
+      <w:r>
+        <w:t xml:space="preserve"> we can use @Required in setter as well.</w:t>
       </w:r>
     </w:p>
     <w:p/>
@@ -4480,6 +5233,7 @@
       <w:pPr>
         <w:pStyle w:val="Heading3"/>
       </w:pPr>
+      <w:proofErr w:type="spellStart"/>
       <w:r>
         <w:rPr>
           <w:b/>
@@ -4487,14 +5241,24 @@
         </w:rPr>
         <w:t>BeanFactory</w:t>
       </w:r>
-      <w:r>
-        <w:t>: BeanFactory is like a factory class that contains a collection of beans. It instantiates the bean whenever asked for by clients.</w:t>
+      <w:proofErr w:type="spellEnd"/>
+      <w:r>
+        <w:t xml:space="preserve">: </w:t>
+      </w:r>
+      <w:proofErr w:type="spellStart"/>
+      <w:r>
+        <w:t>BeanFactory</w:t>
+      </w:r>
+      <w:proofErr w:type="spellEnd"/>
+      <w:r>
+        <w:t xml:space="preserve"> is like a factory class that contains a collection of beans. It instantiates the bean whenever asked for by clients.</w:t>
       </w:r>
     </w:p>
     <w:p>
       <w:pPr>
         <w:pStyle w:val="Heading3"/>
       </w:pPr>
+      <w:proofErr w:type="spellStart"/>
       <w:r>
         <w:rPr>
           <w:b/>
@@ -4502,8 +5266,33 @@
         </w:rPr>
         <w:t>ApplicationContext</w:t>
       </w:r>
-      <w:r>
-        <w:t>: The ApplicationContext interface is built on top of the BeanFactory interface. It provides some extra functionality on top BeanFactory.</w:t>
+      <w:proofErr w:type="spellEnd"/>
+      <w:r>
+        <w:t xml:space="preserve">: The </w:t>
+      </w:r>
+      <w:proofErr w:type="spellStart"/>
+      <w:r>
+        <w:t>ApplicationContext</w:t>
+      </w:r>
+      <w:proofErr w:type="spellEnd"/>
+      <w:r>
+        <w:t xml:space="preserve"> interface is built on top of the </w:t>
+      </w:r>
+      <w:proofErr w:type="spellStart"/>
+      <w:r>
+        <w:t>BeanFactory</w:t>
+      </w:r>
+      <w:proofErr w:type="spellEnd"/>
+      <w:r>
+        <w:t xml:space="preserve"> interface. It provides some extra functionality on top </w:t>
+      </w:r>
+      <w:proofErr w:type="spellStart"/>
+      <w:r>
+        <w:t>BeanFactory</w:t>
+      </w:r>
+      <w:proofErr w:type="spellEnd"/>
+      <w:r>
+        <w:t>.</w:t>
       </w:r>
     </w:p>
     <w:p/>
@@ -4517,6 +5306,7 @@
           <w:color w:val="4A4A4A"/>
         </w:rPr>
       </w:pPr>
+      <w:proofErr w:type="spellStart"/>
       <w:r>
         <w:rPr>
           <w:rFonts w:ascii="Arial" w:hAnsi="Arial" w:cs="Arial"/>
@@ -4524,8 +5314,29 @@
           <w:bCs/>
           <w:color w:val="4A4A4A"/>
         </w:rPr>
-        <w:t>BeanFactory vs ApplicationContext</w:t>
-      </w:r>
+        <w:t>BeanFactory</w:t>
+      </w:r>
+      <w:proofErr w:type="spellEnd"/>
+      <w:r>
+        <w:rPr>
+          <w:rFonts w:ascii="Arial" w:hAnsi="Arial" w:cs="Arial"/>
+          <w:b/>
+          <w:bCs/>
+          <w:color w:val="4A4A4A"/>
+        </w:rPr>
+        <w:t xml:space="preserve"> vs </w:t>
+      </w:r>
+      <w:proofErr w:type="spellStart"/>
+      <w:r>
+        <w:rPr>
+          <w:rFonts w:ascii="Arial" w:hAnsi="Arial" w:cs="Arial"/>
+          <w:b/>
+          <w:bCs/>
+          <w:color w:val="4A4A4A"/>
+        </w:rPr>
+        <w:t>ApplicationContext</w:t>
+      </w:r>
+      <w:proofErr w:type="spellEnd"/>
     </w:p>
     <w:tbl>
       <w:tblPr>
@@ -4573,6 +5384,7 @@
                 <w:color w:val="FFFFFF"/>
               </w:rPr>
             </w:pPr>
+            <w:proofErr w:type="spellStart"/>
             <w:r>
               <w:rPr>
                 <w:rStyle w:val="Strong"/>
@@ -4581,6 +5393,7 @@
               </w:rPr>
               <w:t>BeanFactory</w:t>
             </w:r>
+            <w:proofErr w:type="spellEnd"/>
           </w:p>
         </w:tc>
         <w:tc>
@@ -4606,6 +5419,7 @@
                 <w:color w:val="FFFFFF"/>
               </w:rPr>
             </w:pPr>
+            <w:proofErr w:type="spellStart"/>
             <w:r>
               <w:rPr>
                 <w:rStyle w:val="Strong"/>
@@ -4614,6 +5428,7 @@
               </w:rPr>
               <w:t>ApplicationContext</w:t>
             </w:r>
+            <w:proofErr w:type="spellEnd"/>
           </w:p>
         </w:tc>
       </w:tr>
@@ -4649,7 +5464,24 @@
                 <w:rFonts w:ascii="Arial" w:hAnsi="Arial" w:cs="Arial"/>
                 <w:color w:val="4A4A4A"/>
               </w:rPr>
-              <w:t>It is an interface defined in org.springframework.beans.factory.</w:t>
+              <w:t xml:space="preserve">It is an interface defined in </w:t>
+            </w:r>
+            <w:proofErr w:type="spellStart"/>
+            <w:proofErr w:type="gramStart"/>
+            <w:r>
+              <w:rPr>
+                <w:rFonts w:ascii="Arial" w:hAnsi="Arial" w:cs="Arial"/>
+                <w:color w:val="4A4A4A"/>
+              </w:rPr>
+              <w:t>org.springframework</w:t>
+            </w:r>
+            <w:proofErr w:type="gramEnd"/>
+            <w:r>
+              <w:rPr>
+                <w:rFonts w:ascii="Arial" w:hAnsi="Arial" w:cs="Arial"/>
+                <w:color w:val="4A4A4A"/>
+              </w:rPr>
+              <w:t>.beans.factory.</w:t>
             </w:r>
             <w:r>
               <w:rPr>
@@ -4659,6 +5491,7 @@
               </w:rPr>
               <w:t>BeanFactory</w:t>
             </w:r>
+            <w:proofErr w:type="spellEnd"/>
           </w:p>
         </w:tc>
         <w:tc>
@@ -4692,7 +5525,24 @@
                 <w:rFonts w:ascii="Arial" w:hAnsi="Arial" w:cs="Arial"/>
                 <w:color w:val="4A4A4A"/>
               </w:rPr>
-              <w:t>It is an interface defined in org.springframework.context.</w:t>
+              <w:t xml:space="preserve">It is an interface defined in </w:t>
+            </w:r>
+            <w:proofErr w:type="spellStart"/>
+            <w:proofErr w:type="gramStart"/>
+            <w:r>
+              <w:rPr>
+                <w:rFonts w:ascii="Arial" w:hAnsi="Arial" w:cs="Arial"/>
+                <w:color w:val="4A4A4A"/>
+              </w:rPr>
+              <w:t>org.springframework</w:t>
+            </w:r>
+            <w:proofErr w:type="gramEnd"/>
+            <w:r>
+              <w:rPr>
+                <w:rFonts w:ascii="Arial" w:hAnsi="Arial" w:cs="Arial"/>
+                <w:color w:val="4A4A4A"/>
+              </w:rPr>
+              <w:t>.context.</w:t>
             </w:r>
             <w:r>
               <w:rPr>
@@ -4702,6 +5552,7 @@
               </w:rPr>
               <w:t>ApplicationContext</w:t>
             </w:r>
+            <w:proofErr w:type="spellEnd"/>
           </w:p>
         </w:tc>
       </w:tr>
@@ -4881,7 +5732,23 @@
                 <w:rFonts w:ascii="Arial" w:hAnsi="Arial" w:cs="Arial"/>
                 <w:color w:val="4A4A4A"/>
               </w:rPr>
-              <w:t>It doesn’t supports internationalization</w:t>
+              <w:t xml:space="preserve">It doesn’t </w:t>
+            </w:r>
+            <w:proofErr w:type="gramStart"/>
+            <w:r>
+              <w:rPr>
+                <w:rFonts w:ascii="Arial" w:hAnsi="Arial" w:cs="Arial"/>
+                <w:color w:val="4A4A4A"/>
+              </w:rPr>
+              <w:t>supports</w:t>
+            </w:r>
+            <w:proofErr w:type="gramEnd"/>
+            <w:r>
+              <w:rPr>
+                <w:rFonts w:ascii="Arial" w:hAnsi="Arial" w:cs="Arial"/>
+                <w:color w:val="4A4A4A"/>
+              </w:rPr>
+              <w:t> internationalization</w:t>
             </w:r>
           </w:p>
         </w:tc>
@@ -4953,7 +5820,24 @@
                 <w:rFonts w:ascii="Arial" w:hAnsi="Arial" w:cs="Arial"/>
                 <w:color w:val="4A4A4A"/>
               </w:rPr>
-              <w:t xml:space="preserve">It doesn’t supports annotation based dependency   </w:t>
+              <w:lastRenderedPageBreak/>
+              <w:t xml:space="preserve">It doesn’t </w:t>
+            </w:r>
+            <w:proofErr w:type="gramStart"/>
+            <w:r>
+              <w:rPr>
+                <w:rFonts w:ascii="Arial" w:hAnsi="Arial" w:cs="Arial"/>
+                <w:color w:val="4A4A4A"/>
+              </w:rPr>
+              <w:t>supports</w:t>
+            </w:r>
+            <w:proofErr w:type="gramEnd"/>
+            <w:r>
+              <w:rPr>
+                <w:rFonts w:ascii="Arial" w:hAnsi="Arial" w:cs="Arial"/>
+                <w:color w:val="4A4A4A"/>
+              </w:rPr>
+              <w:t xml:space="preserve"> annotation based dependency   </w:t>
             </w:r>
           </w:p>
           <w:p>
@@ -5025,15 +5909,24 @@
                 <w:rFonts w:ascii="Arial" w:hAnsi="Arial" w:cs="Arial"/>
                 <w:color w:val="4A4A4A"/>
               </w:rPr>
-              <w:t xml:space="preserve">It supports annotation based dependency </w:t>
-            </w:r>
+              <w:t xml:space="preserve">It supports annotation based </w:t>
+            </w:r>
+            <w:proofErr w:type="gramStart"/>
             <w:r>
               <w:rPr>
                 <w:rFonts w:ascii="Arial" w:hAnsi="Arial" w:cs="Arial"/>
                 <w:color w:val="4A4A4A"/>
               </w:rPr>
+              <w:t xml:space="preserve">dependency </w:t>
+            </w:r>
+            <w:r>
+              <w:rPr>
+                <w:rFonts w:ascii="Arial" w:hAnsi="Arial" w:cs="Arial"/>
+                <w:color w:val="4A4A4A"/>
+              </w:rPr>
               <w:t>.</w:t>
             </w:r>
+            <w:proofErr w:type="gramEnd"/>
           </w:p>
           <w:p>
             <w:pPr>
@@ -5067,7 +5960,6 @@
         <w:pStyle w:val="Heading2"/>
       </w:pPr>
       <w:r>
-        <w:lastRenderedPageBreak/>
         <w:t>What is spring bean?</w:t>
       </w:r>
     </w:p>
@@ -5100,7 +5992,23 @@
           <w:rFonts w:eastAsia="Times New Roman"/>
           <w:lang w:val="en-GB" w:eastAsia="en-GB"/>
         </w:rPr>
-        <w:t>Beans are managed by the Spring IoC container.</w:t>
+        <w:t xml:space="preserve">Beans are managed by the Spring </w:t>
+      </w:r>
+      <w:proofErr w:type="spellStart"/>
+      <w:r>
+        <w:rPr>
+          <w:rFonts w:eastAsia="Times New Roman"/>
+          <w:lang w:val="en-GB" w:eastAsia="en-GB"/>
+        </w:rPr>
+        <w:t>IoC</w:t>
+      </w:r>
+      <w:proofErr w:type="spellEnd"/>
+      <w:r>
+        <w:rPr>
+          <w:rFonts w:eastAsia="Times New Roman"/>
+          <w:lang w:val="en-GB" w:eastAsia="en-GB"/>
+        </w:rPr>
+        <w:t xml:space="preserve"> container.</w:t>
       </w:r>
     </w:p>
     <w:p>
@@ -5116,7 +6024,23 @@
           <w:rFonts w:eastAsia="Times New Roman"/>
           <w:lang w:val="en-GB" w:eastAsia="en-GB"/>
         </w:rPr>
-        <w:t>They are instantiated, configured, wired and managed by a Spring IoC container</w:t>
+        <w:t xml:space="preserve">They are instantiated, configured, wired and managed by a Spring </w:t>
+      </w:r>
+      <w:proofErr w:type="spellStart"/>
+      <w:r>
+        <w:rPr>
+          <w:rFonts w:eastAsia="Times New Roman"/>
+          <w:lang w:val="en-GB" w:eastAsia="en-GB"/>
+        </w:rPr>
+        <w:t>IoC</w:t>
+      </w:r>
+      <w:proofErr w:type="spellEnd"/>
+      <w:r>
+        <w:rPr>
+          <w:rFonts w:eastAsia="Times New Roman"/>
+          <w:lang w:val="en-GB" w:eastAsia="en-GB"/>
+        </w:rPr>
+        <w:t xml:space="preserve"> container</w:t>
       </w:r>
     </w:p>
     <w:p>
@@ -5433,16 +6357,9 @@
                 <w:szCs w:val="20"/>
                 <w:lang w:val="en-GB" w:eastAsia="en-GB"/>
               </w:rPr>
-              <w:t>&lt;bean id="studentbean"</w:t>
-            </w:r>
-            <w:r>
-              <w:rPr>
-                <w:rFonts w:ascii="Times New Roman" w:eastAsia="Times New Roman" w:hAnsi="Times New Roman" w:cs="Times New Roman"/>
-                <w:color w:val="FFFFFF"/>
-                <w:lang w:val="en-GB" w:eastAsia="en-GB"/>
-              </w:rPr>
-              <w:t xml:space="preserve"> </w:t>
-            </w:r>
+              <w:t>&lt;bean id="</w:t>
+            </w:r>
+            <w:proofErr w:type="spellStart"/>
             <w:r>
               <w:rPr>
                 <w:rFonts w:ascii="Courier New" w:eastAsia="Times New Roman" w:hAnsi="Courier New" w:cs="Courier New"/>
@@ -5450,7 +6367,65 @@
                 <w:szCs w:val="20"/>
                 <w:lang w:val="en-GB" w:eastAsia="en-GB"/>
               </w:rPr>
-              <w:t>class="org.edureka.firstSpring.StudentBean"&gt;</w:t>
+              <w:t>studentbean</w:t>
+            </w:r>
+            <w:proofErr w:type="spellEnd"/>
+            <w:r>
+              <w:rPr>
+                <w:rFonts w:ascii="Courier New" w:eastAsia="Times New Roman" w:hAnsi="Courier New" w:cs="Courier New"/>
+                <w:color w:val="FFFFFF"/>
+                <w:szCs w:val="20"/>
+                <w:lang w:val="en-GB" w:eastAsia="en-GB"/>
+              </w:rPr>
+              <w:t>"</w:t>
+            </w:r>
+            <w:r>
+              <w:rPr>
+                <w:rFonts w:ascii="Times New Roman" w:eastAsia="Times New Roman" w:hAnsi="Times New Roman" w:cs="Times New Roman"/>
+                <w:color w:val="FFFFFF"/>
+                <w:lang w:val="en-GB" w:eastAsia="en-GB"/>
+              </w:rPr>
+              <w:t xml:space="preserve"> </w:t>
+            </w:r>
+            <w:r>
+              <w:rPr>
+                <w:rFonts w:ascii="Courier New" w:eastAsia="Times New Roman" w:hAnsi="Courier New" w:cs="Courier New"/>
+                <w:color w:val="FFFFFF"/>
+                <w:szCs w:val="20"/>
+                <w:lang w:val="en-GB" w:eastAsia="en-GB"/>
+              </w:rPr>
+              <w:t>class="</w:t>
+            </w:r>
+            <w:proofErr w:type="spellStart"/>
+            <w:proofErr w:type="gramStart"/>
+            <w:r>
+              <w:rPr>
+                <w:rFonts w:ascii="Courier New" w:eastAsia="Times New Roman" w:hAnsi="Courier New" w:cs="Courier New"/>
+                <w:color w:val="FFFFFF"/>
+                <w:szCs w:val="20"/>
+                <w:lang w:val="en-GB" w:eastAsia="en-GB"/>
+              </w:rPr>
+              <w:t>org.edureka</w:t>
+            </w:r>
+            <w:proofErr w:type="gramEnd"/>
+            <w:r>
+              <w:rPr>
+                <w:rFonts w:ascii="Courier New" w:eastAsia="Times New Roman" w:hAnsi="Courier New" w:cs="Courier New"/>
+                <w:color w:val="FFFFFF"/>
+                <w:szCs w:val="20"/>
+                <w:lang w:val="en-GB" w:eastAsia="en-GB"/>
+              </w:rPr>
+              <w:t>.firstSpring.StudentBean</w:t>
+            </w:r>
+            <w:proofErr w:type="spellEnd"/>
+            <w:r>
+              <w:rPr>
+                <w:rFonts w:ascii="Courier New" w:eastAsia="Times New Roman" w:hAnsi="Courier New" w:cs="Courier New"/>
+                <w:color w:val="FFFFFF"/>
+                <w:szCs w:val="20"/>
+                <w:lang w:val="en-GB" w:eastAsia="en-GB"/>
+              </w:rPr>
+              <w:t>"&gt;</w:t>
             </w:r>
           </w:p>
           <w:p>
@@ -5495,7 +6470,27 @@
                 <w:szCs w:val="20"/>
                 <w:lang w:val="en-GB" w:eastAsia="en-GB"/>
               </w:rPr>
-              <w:t>value="Edureka"&gt;&lt;/property&gt;</w:t>
+              <w:t>value="</w:t>
+            </w:r>
+            <w:proofErr w:type="spellStart"/>
+            <w:r>
+              <w:rPr>
+                <w:rFonts w:ascii="Courier New" w:eastAsia="Times New Roman" w:hAnsi="Courier New" w:cs="Courier New"/>
+                <w:color w:val="FFFFFF"/>
+                <w:szCs w:val="20"/>
+                <w:lang w:val="en-GB" w:eastAsia="en-GB"/>
+              </w:rPr>
+              <w:t>Edureka</w:t>
+            </w:r>
+            <w:proofErr w:type="spellEnd"/>
+            <w:r>
+              <w:rPr>
+                <w:rFonts w:ascii="Courier New" w:eastAsia="Times New Roman" w:hAnsi="Courier New" w:cs="Courier New"/>
+                <w:color w:val="FFFFFF"/>
+                <w:szCs w:val="20"/>
+                <w:lang w:val="en-GB" w:eastAsia="en-GB"/>
+              </w:rPr>
+              <w:t>"&gt;&lt;/property&gt;</w:t>
             </w:r>
           </w:p>
           <w:p>
@@ -5681,7 +6676,38 @@
                 <w:szCs w:val="20"/>
                 <w:lang w:val="en-GB" w:eastAsia="en-GB"/>
               </w:rPr>
-              <w:t>&lt;context:annotation-config/&gt;</w:t>
+              <w:t>&lt;</w:t>
+            </w:r>
+            <w:proofErr w:type="spellStart"/>
+            <w:proofErr w:type="gramStart"/>
+            <w:r>
+              <w:rPr>
+                <w:rFonts w:ascii="Courier New" w:eastAsia="Times New Roman" w:hAnsi="Courier New" w:cs="Courier New"/>
+                <w:color w:val="FFFFFF"/>
+                <w:szCs w:val="20"/>
+                <w:lang w:val="en-GB" w:eastAsia="en-GB"/>
+              </w:rPr>
+              <w:t>context:annotation</w:t>
+            </w:r>
+            <w:proofErr w:type="gramEnd"/>
+            <w:r>
+              <w:rPr>
+                <w:rFonts w:ascii="Courier New" w:eastAsia="Times New Roman" w:hAnsi="Courier New" w:cs="Courier New"/>
+                <w:color w:val="FFFFFF"/>
+                <w:szCs w:val="20"/>
+                <w:lang w:val="en-GB" w:eastAsia="en-GB"/>
+              </w:rPr>
+              <w:t>-config</w:t>
+            </w:r>
+            <w:proofErr w:type="spellEnd"/>
+            <w:r>
+              <w:rPr>
+                <w:rFonts w:ascii="Courier New" w:eastAsia="Times New Roman" w:hAnsi="Courier New" w:cs="Courier New"/>
+                <w:color w:val="FFFFFF"/>
+                <w:szCs w:val="20"/>
+                <w:lang w:val="en-GB" w:eastAsia="en-GB"/>
+              </w:rPr>
+              <w:t>/&gt;</w:t>
             </w:r>
           </w:p>
           <w:p>
@@ -5693,6 +6719,7 @@
                 <w:lang w:val="en-GB" w:eastAsia="en-GB"/>
               </w:rPr>
             </w:pPr>
+            <w:proofErr w:type="gramStart"/>
             <w:r>
               <w:rPr>
                 <w:rFonts w:ascii="Courier New" w:eastAsia="Times New Roman" w:hAnsi="Courier New" w:cs="Courier New"/>
@@ -5700,7 +6727,17 @@
                 <w:szCs w:val="20"/>
                 <w:lang w:val="en-GB" w:eastAsia="en-GB"/>
               </w:rPr>
-              <w:t>&lt;!-- bean definitions go here --&gt;</w:t>
+              <w:t>&lt;!--</w:t>
+            </w:r>
+            <w:proofErr w:type="gramEnd"/>
+            <w:r>
+              <w:rPr>
+                <w:rFonts w:ascii="Courier New" w:eastAsia="Times New Roman" w:hAnsi="Courier New" w:cs="Courier New"/>
+                <w:color w:val="FFFFFF"/>
+                <w:szCs w:val="20"/>
+                <w:lang w:val="en-GB" w:eastAsia="en-GB"/>
+              </w:rPr>
+              <w:t xml:space="preserve"> bean definitions go here --&gt;</w:t>
             </w:r>
           </w:p>
           <w:p>
@@ -5768,7 +6805,15 @@
         <w:pStyle w:val="Heading3"/>
       </w:pPr>
       <w:r>
-        <w:t> 2.@Configuration classes allows to define inter-bean dependencies by simply calling other @Bean methods in the same class. </w:t>
+        <w:t xml:space="preserve"> 2.@Configuration classes </w:t>
+      </w:r>
+      <w:proofErr w:type="gramStart"/>
+      <w:r>
+        <w:t>allows</w:t>
+      </w:r>
+      <w:proofErr w:type="gramEnd"/>
+      <w:r>
+        <w:t xml:space="preserve"> to define inter-bean dependencies by simply calling other @Bean methods in the same class. </w:t>
       </w:r>
     </w:p>
     <w:p/>
@@ -5777,21 +6822,70 @@
     <w:p/>
     <w:p>
       <w:r>
-        <w:t>@Runwith(SpringJunit4ClassRunner)</w:t>
+        <w:t>@</w:t>
+      </w:r>
+      <w:proofErr w:type="gramStart"/>
+      <w:r>
+        <w:t>Runwith(</w:t>
+      </w:r>
+      <w:proofErr w:type="gramEnd"/>
+      <w:r>
+        <w:t>SpringJunit4ClassRunner)</w:t>
       </w:r>
     </w:p>
     <w:p>
       <w:r>
-        <w:t>@ContextConfiguration(class=</w:t>
-      </w:r>
-      <w:bookmarkStart w:id="0" w:name="_GoBack"/>
-      <w:bookmarkEnd w:id="0"/>
-      <w:r>
-        <w:t>)</w:t>
+        <w:t>@ContextConfiguration(class=)</w:t>
       </w:r>
     </w:p>
+    <w:p/>
+    <w:p>
+      <w:pPr>
+        <w:rPr>
+          <w:rStyle w:val="Heading1Char"/>
+        </w:rPr>
+      </w:pPr>
+      <w:r>
+        <w:rPr>
+          <w:rStyle w:val="Heading1Char"/>
+        </w:rPr>
+        <w:t>SP</w:t>
+      </w:r>
+      <w:r>
+        <w:rPr>
+          <w:rStyle w:val="Heading1Char"/>
+        </w:rPr>
+        <w:t>RING additional functionalities</w:t>
+      </w:r>
+    </w:p>
+    <w:p>
+      <w:pPr>
+        <w:rPr>
+          <w:rStyle w:val="Heading1Char"/>
+        </w:rPr>
+      </w:pPr>
+    </w:p>
+    <w:p>
+      <w:pPr>
+        <w:pStyle w:val="Heading2"/>
+      </w:pPr>
+      <w:r>
+        <w:t>How to schedule events in Spring?</w:t>
+      </w:r>
+    </w:p>
+    <w:p>
+      <w:hyperlink r:id="rId20" w:history="1">
+        <w:r>
+          <w:rPr>
+            <w:rStyle w:val="Hyperlink"/>
+          </w:rPr>
+          <w:t>https://www.baeldung.com/spring-scheduled-tasks</w:t>
+        </w:r>
+      </w:hyperlink>
+    </w:p>
+    <w:p/>
     <w:sectPr>
-      <w:headerReference w:type="default" r:id="rId20"/>
+      <w:headerReference w:type="default" r:id="rId21"/>
       <w:pgSz w:w="12240" w:h="15840"/>
       <w:pgMar w:top="1440" w:right="1440" w:bottom="1440" w:left="1440" w:header="720" w:footer="720" w:gutter="0"/>
       <w:cols w:space="720"/>
@@ -5802,7 +6896,7 @@
 </file>
 
 <file path=word/endnotes.xml><?xml version="1.0" encoding="utf-8"?>
-<w:endnotes xmlns:wpc="http://schemas.microsoft.com/office/word/2010/wordprocessingCanvas" xmlns:cx="http://schemas.microsoft.com/office/drawing/2014/chartex" xmlns:cx1="http://schemas.microsoft.com/office/drawing/2015/9/8/chartex" xmlns:cx2="http://schemas.microsoft.com/office/drawing/2015/10/21/chartex" xmlns:cx3="http://schemas.microsoft.com/office/drawing/2016/5/9/chartex" xmlns:cx4="http://schemas.microsoft.com/office/drawing/2016/5/10/chartex" xmlns:cx5="http://schemas.microsoft.com/office/drawing/2016/5/11/chartex" xmlns:cx6="http://schemas.microsoft.com/office/drawing/2016/5/12/chartex" xmlns:cx7="http://schemas.microsoft.com/office/drawing/2016/5/13/chartex" xmlns:cx8="http://schemas.microsoft.com/office/drawing/2016/5/14/chartex" xmlns:mc="http://schemas.openxmlformats.org/markup-compatibility/2006" xmlns:aink="http://schemas.microsoft.com/office/drawing/2016/ink" xmlns:am3d="http://schemas.microsoft.com/office/drawing/2017/model3d" xmlns:o="urn:schemas-microsoft-com:office:office" xmlns:r="http://schemas.openxmlformats.org/officeDocument/2006/relationships" xmlns:m="http://schemas.openxmlformats.org/officeDocument/2006/math" xmlns:v="urn:schemas-microsoft-com:vml" xmlns:wp14="http://schemas.microsoft.com/office/word/2010/wordprocessingDrawing" xmlns:wp="http://schemas.openxmlformats.org/drawingml/2006/wordprocessingDrawing" xmlns:w10="urn:schemas-microsoft-com:office:word" xmlns:w="http://schemas.openxmlformats.org/wordprocessingml/2006/main" xmlns:w14="http://schemas.microsoft.com/office/word/2010/wordml" xmlns:w15="http://schemas.microsoft.com/office/word/2012/wordml" xmlns:w16cid="http://schemas.microsoft.com/office/word/2016/wordml/cid" xmlns:w16se="http://schemas.microsoft.com/office/word/2015/wordml/symex" xmlns:wpg="http://schemas.microsoft.com/office/word/2010/wordprocessingGroup" xmlns:wpi="http://schemas.microsoft.com/office/word/2010/wordprocessingInk" xmlns:wne="http://schemas.microsoft.com/office/word/2006/wordml" xmlns:wps="http://schemas.microsoft.com/office/word/2010/wordprocessingShape" mc:Ignorable="w14 w15 w16se w16cid wp14">
+<w:endnotes xmlns:wpc="http://schemas.microsoft.com/office/word/2010/wordprocessingCanvas" xmlns:cx="http://schemas.microsoft.com/office/drawing/2014/chartex" xmlns:cx1="http://schemas.microsoft.com/office/drawing/2015/9/8/chartex" xmlns:cx2="http://schemas.microsoft.com/office/drawing/2015/10/21/chartex" xmlns:cx3="http://schemas.microsoft.com/office/drawing/2016/5/9/chartex" xmlns:cx4="http://schemas.microsoft.com/office/drawing/2016/5/10/chartex" xmlns:cx5="http://schemas.microsoft.com/office/drawing/2016/5/11/chartex" xmlns:cx6="http://schemas.microsoft.com/office/drawing/2016/5/12/chartex" xmlns:cx7="http://schemas.microsoft.com/office/drawing/2016/5/13/chartex" xmlns:cx8="http://schemas.microsoft.com/office/drawing/2016/5/14/chartex" xmlns:mc="http://schemas.openxmlformats.org/markup-compatibility/2006" xmlns:aink="http://schemas.microsoft.com/office/drawing/2016/ink" xmlns:am3d="http://schemas.microsoft.com/office/drawing/2017/model3d" xmlns:o="urn:schemas-microsoft-com:office:office" xmlns:r="http://schemas.openxmlformats.org/officeDocument/2006/relationships" xmlns:m="http://schemas.openxmlformats.org/officeDocument/2006/math" xmlns:v="urn:schemas-microsoft-com:vml" xmlns:wp14="http://schemas.microsoft.com/office/word/2010/wordprocessingDrawing" xmlns:wp="http://schemas.openxmlformats.org/drawingml/2006/wordprocessingDrawing" xmlns:w10="urn:schemas-microsoft-com:office:word" xmlns:w="http://schemas.openxmlformats.org/wordprocessingml/2006/main" xmlns:w14="http://schemas.microsoft.com/office/word/2010/wordml" xmlns:w15="http://schemas.microsoft.com/office/word/2012/wordml" xmlns:w16cex="http://schemas.microsoft.com/office/word/2018/wordml/cex" xmlns:w16cid="http://schemas.microsoft.com/office/word/2016/wordml/cid" xmlns:w16="http://schemas.microsoft.com/office/word/2018/wordml" xmlns:w16se="http://schemas.microsoft.com/office/word/2015/wordml/symex" xmlns:wpg="http://schemas.microsoft.com/office/word/2010/wordprocessingGroup" xmlns:wpi="http://schemas.microsoft.com/office/word/2010/wordprocessingInk" xmlns:wne="http://schemas.microsoft.com/office/word/2006/wordml" xmlns:wps="http://schemas.microsoft.com/office/word/2010/wordprocessingShape" mc:Ignorable="w14 w15 w16se w16cid w16 w16cex wp14">
   <w:endnote w:type="separator" w:id="-1">
     <w:p>
       <w:pPr>
@@ -5827,7 +6921,7 @@
 </file>
 
 <file path=word/footnotes.xml><?xml version="1.0" encoding="utf-8"?>
-<w:footnotes xmlns:wpc="http://schemas.microsoft.com/office/word/2010/wordprocessingCanvas" xmlns:cx="http://schemas.microsoft.com/office/drawing/2014/chartex" xmlns:cx1="http://schemas.microsoft.com/office/drawing/2015/9/8/chartex" xmlns:cx2="http://schemas.microsoft.com/office/drawing/2015/10/21/chartex" xmlns:cx3="http://schemas.microsoft.com/office/drawing/2016/5/9/chartex" xmlns:cx4="http://schemas.microsoft.com/office/drawing/2016/5/10/chartex" xmlns:cx5="http://schemas.microsoft.com/office/drawing/2016/5/11/chartex" xmlns:cx6="http://schemas.microsoft.com/office/drawing/2016/5/12/chartex" xmlns:cx7="http://schemas.microsoft.com/office/drawing/2016/5/13/chartex" xmlns:cx8="http://schemas.microsoft.com/office/drawing/2016/5/14/chartex" xmlns:mc="http://schemas.openxmlformats.org/markup-compatibility/2006" xmlns:aink="http://schemas.microsoft.com/office/drawing/2016/ink" xmlns:am3d="http://schemas.microsoft.com/office/drawing/2017/model3d" xmlns:o="urn:schemas-microsoft-com:office:office" xmlns:r="http://schemas.openxmlformats.org/officeDocument/2006/relationships" xmlns:m="http://schemas.openxmlformats.org/officeDocument/2006/math" xmlns:v="urn:schemas-microsoft-com:vml" xmlns:wp14="http://schemas.microsoft.com/office/word/2010/wordprocessingDrawing" xmlns:wp="http://schemas.openxmlformats.org/drawingml/2006/wordprocessingDrawing" xmlns:w10="urn:schemas-microsoft-com:office:word" xmlns:w="http://schemas.openxmlformats.org/wordprocessingml/2006/main" xmlns:w14="http://schemas.microsoft.com/office/word/2010/wordml" xmlns:w15="http://schemas.microsoft.com/office/word/2012/wordml" xmlns:w16cid="http://schemas.microsoft.com/office/word/2016/wordml/cid" xmlns:w16se="http://schemas.microsoft.com/office/word/2015/wordml/symex" xmlns:wpg="http://schemas.microsoft.com/office/word/2010/wordprocessingGroup" xmlns:wpi="http://schemas.microsoft.com/office/word/2010/wordprocessingInk" xmlns:wne="http://schemas.microsoft.com/office/word/2006/wordml" xmlns:wps="http://schemas.microsoft.com/office/word/2010/wordprocessingShape" mc:Ignorable="w14 w15 w16se w16cid wp14">
+<w:footnotes xmlns:wpc="http://schemas.microsoft.com/office/word/2010/wordprocessingCanvas" xmlns:cx="http://schemas.microsoft.com/office/drawing/2014/chartex" xmlns:cx1="http://schemas.microsoft.com/office/drawing/2015/9/8/chartex" xmlns:cx2="http://schemas.microsoft.com/office/drawing/2015/10/21/chartex" xmlns:cx3="http://schemas.microsoft.com/office/drawing/2016/5/9/chartex" xmlns:cx4="http://schemas.microsoft.com/office/drawing/2016/5/10/chartex" xmlns:cx5="http://schemas.microsoft.com/office/drawing/2016/5/11/chartex" xmlns:cx6="http://schemas.microsoft.com/office/drawing/2016/5/12/chartex" xmlns:cx7="http://schemas.microsoft.com/office/drawing/2016/5/13/chartex" xmlns:cx8="http://schemas.microsoft.com/office/drawing/2016/5/14/chartex" xmlns:mc="http://schemas.openxmlformats.org/markup-compatibility/2006" xmlns:aink="http://schemas.microsoft.com/office/drawing/2016/ink" xmlns:am3d="http://schemas.microsoft.com/office/drawing/2017/model3d" xmlns:o="urn:schemas-microsoft-com:office:office" xmlns:r="http://schemas.openxmlformats.org/officeDocument/2006/relationships" xmlns:m="http://schemas.openxmlformats.org/officeDocument/2006/math" xmlns:v="urn:schemas-microsoft-com:vml" xmlns:wp14="http://schemas.microsoft.com/office/word/2010/wordprocessingDrawing" xmlns:wp="http://schemas.openxmlformats.org/drawingml/2006/wordprocessingDrawing" xmlns:w10="urn:schemas-microsoft-com:office:word" xmlns:w="http://schemas.openxmlformats.org/wordprocessingml/2006/main" xmlns:w14="http://schemas.microsoft.com/office/word/2010/wordml" xmlns:w15="http://schemas.microsoft.com/office/word/2012/wordml" xmlns:w16cex="http://schemas.microsoft.com/office/word/2018/wordml/cex" xmlns:w16cid="http://schemas.microsoft.com/office/word/2016/wordml/cid" xmlns:w16="http://schemas.microsoft.com/office/word/2018/wordml" xmlns:w16se="http://schemas.microsoft.com/office/word/2015/wordml/symex" xmlns:wpg="http://schemas.microsoft.com/office/word/2010/wordprocessingGroup" xmlns:wpi="http://schemas.microsoft.com/office/word/2010/wordprocessingInk" xmlns:wne="http://schemas.microsoft.com/office/word/2006/wordml" xmlns:wps="http://schemas.microsoft.com/office/word/2010/wordprocessingShape" mc:Ignorable="w14 w15 w16se w16cid w16 w16cex wp14">
   <w:footnote w:type="separator" w:id="-1">
     <w:p>
       <w:pPr>
@@ -5852,7 +6946,7 @@
 </file>
 
 <file path=word/header1.xml><?xml version="1.0" encoding="utf-8"?>
-<w:hdr xmlns:wpc="http://schemas.microsoft.com/office/word/2010/wordprocessingCanvas" xmlns:cx="http://schemas.microsoft.com/office/drawing/2014/chartex" xmlns:cx1="http://schemas.microsoft.com/office/drawing/2015/9/8/chartex" xmlns:cx2="http://schemas.microsoft.com/office/drawing/2015/10/21/chartex" xmlns:cx3="http://schemas.microsoft.com/office/drawing/2016/5/9/chartex" xmlns:cx4="http://schemas.microsoft.com/office/drawing/2016/5/10/chartex" xmlns:cx5="http://schemas.microsoft.com/office/drawing/2016/5/11/chartex" xmlns:cx6="http://schemas.microsoft.com/office/drawing/2016/5/12/chartex" xmlns:cx7="http://schemas.microsoft.com/office/drawing/2016/5/13/chartex" xmlns:cx8="http://schemas.microsoft.com/office/drawing/2016/5/14/chartex" xmlns:mc="http://schemas.openxmlformats.org/markup-compatibility/2006" xmlns:aink="http://schemas.microsoft.com/office/drawing/2016/ink" xmlns:am3d="http://schemas.microsoft.com/office/drawing/2017/model3d" xmlns:o="urn:schemas-microsoft-com:office:office" xmlns:r="http://schemas.openxmlformats.org/officeDocument/2006/relationships" xmlns:m="http://schemas.openxmlformats.org/officeDocument/2006/math" xmlns:v="urn:schemas-microsoft-com:vml" xmlns:wp14="http://schemas.microsoft.com/office/word/2010/wordprocessingDrawing" xmlns:wp="http://schemas.openxmlformats.org/drawingml/2006/wordprocessingDrawing" xmlns:w10="urn:schemas-microsoft-com:office:word" xmlns:w="http://schemas.openxmlformats.org/wordprocessingml/2006/main" xmlns:w14="http://schemas.microsoft.com/office/word/2010/wordml" xmlns:w15="http://schemas.microsoft.com/office/word/2012/wordml" xmlns:w16cid="http://schemas.microsoft.com/office/word/2016/wordml/cid" xmlns:w16se="http://schemas.microsoft.com/office/word/2015/wordml/symex" xmlns:wpg="http://schemas.microsoft.com/office/word/2010/wordprocessingGroup" xmlns:wpi="http://schemas.microsoft.com/office/word/2010/wordprocessingInk" xmlns:wne="http://schemas.microsoft.com/office/word/2006/wordml" xmlns:wps="http://schemas.microsoft.com/office/word/2010/wordprocessingShape" mc:Ignorable="w14 w15 w16se w16cid wp14">
+<w:hdr xmlns:wpc="http://schemas.microsoft.com/office/word/2010/wordprocessingCanvas" xmlns:cx="http://schemas.microsoft.com/office/drawing/2014/chartex" xmlns:cx1="http://schemas.microsoft.com/office/drawing/2015/9/8/chartex" xmlns:cx2="http://schemas.microsoft.com/office/drawing/2015/10/21/chartex" xmlns:cx3="http://schemas.microsoft.com/office/drawing/2016/5/9/chartex" xmlns:cx4="http://schemas.microsoft.com/office/drawing/2016/5/10/chartex" xmlns:cx5="http://schemas.microsoft.com/office/drawing/2016/5/11/chartex" xmlns:cx6="http://schemas.microsoft.com/office/drawing/2016/5/12/chartex" xmlns:cx7="http://schemas.microsoft.com/office/drawing/2016/5/13/chartex" xmlns:cx8="http://schemas.microsoft.com/office/drawing/2016/5/14/chartex" xmlns:mc="http://schemas.openxmlformats.org/markup-compatibility/2006" xmlns:aink="http://schemas.microsoft.com/office/drawing/2016/ink" xmlns:am3d="http://schemas.microsoft.com/office/drawing/2017/model3d" xmlns:o="urn:schemas-microsoft-com:office:office" xmlns:r="http://schemas.openxmlformats.org/officeDocument/2006/relationships" xmlns:m="http://schemas.openxmlformats.org/officeDocument/2006/math" xmlns:v="urn:schemas-microsoft-com:vml" xmlns:wp14="http://schemas.microsoft.com/office/word/2010/wordprocessingDrawing" xmlns:wp="http://schemas.openxmlformats.org/drawingml/2006/wordprocessingDrawing" xmlns:w10="urn:schemas-microsoft-com:office:word" xmlns:w="http://schemas.openxmlformats.org/wordprocessingml/2006/main" xmlns:w14="http://schemas.microsoft.com/office/word/2010/wordml" xmlns:w15="http://schemas.microsoft.com/office/word/2012/wordml" xmlns:w16cex="http://schemas.microsoft.com/office/word/2018/wordml/cex" xmlns:w16cid="http://schemas.microsoft.com/office/word/2016/wordml/cid" xmlns:w16="http://schemas.microsoft.com/office/word/2018/wordml" xmlns:w16se="http://schemas.microsoft.com/office/word/2015/wordml/symex" xmlns:wpg="http://schemas.microsoft.com/office/word/2010/wordprocessingGroup" xmlns:wpi="http://schemas.microsoft.com/office/word/2010/wordprocessingInk" xmlns:wne="http://schemas.microsoft.com/office/word/2006/wordml" xmlns:wps="http://schemas.microsoft.com/office/word/2010/wordprocessingShape" mc:Ignorable="w14 w15 w16se w16cid w16 w16cex wp14">
   <w:p>
     <w:pPr>
       <w:pStyle w:val="Header"/>
@@ -5981,7 +7075,7 @@
 </file>
 
 <file path=word/numbering.xml><?xml version="1.0" encoding="utf-8"?>
-<w:numbering xmlns:wpc="http://schemas.microsoft.com/office/word/2010/wordprocessingCanvas" xmlns:cx="http://schemas.microsoft.com/office/drawing/2014/chartex" xmlns:cx1="http://schemas.microsoft.com/office/drawing/2015/9/8/chartex" xmlns:cx2="http://schemas.microsoft.com/office/drawing/2015/10/21/chartex" xmlns:cx3="http://schemas.microsoft.com/office/drawing/2016/5/9/chartex" xmlns:cx4="http://schemas.microsoft.com/office/drawing/2016/5/10/chartex" xmlns:cx5="http://schemas.microsoft.com/office/drawing/2016/5/11/chartex" xmlns:cx6="http://schemas.microsoft.com/office/drawing/2016/5/12/chartex" xmlns:cx7="http://schemas.microsoft.com/office/drawing/2016/5/13/chartex" xmlns:cx8="http://schemas.microsoft.com/office/drawing/2016/5/14/chartex" xmlns:mc="http://schemas.openxmlformats.org/markup-compatibility/2006" xmlns:aink="http://schemas.microsoft.com/office/drawing/2016/ink" xmlns:am3d="http://schemas.microsoft.com/office/drawing/2017/model3d" xmlns:o="urn:schemas-microsoft-com:office:office" xmlns:r="http://schemas.openxmlformats.org/officeDocument/2006/relationships" xmlns:m="http://schemas.openxmlformats.org/officeDocument/2006/math" xmlns:v="urn:schemas-microsoft-com:vml" xmlns:wp14="http://schemas.microsoft.com/office/word/2010/wordprocessingDrawing" xmlns:wp="http://schemas.openxmlformats.org/drawingml/2006/wordprocessingDrawing" xmlns:w10="urn:schemas-microsoft-com:office:word" xmlns:w="http://schemas.openxmlformats.org/wordprocessingml/2006/main" xmlns:w14="http://schemas.microsoft.com/office/word/2010/wordml" xmlns:w15="http://schemas.microsoft.com/office/word/2012/wordml" xmlns:w16cid="http://schemas.microsoft.com/office/word/2016/wordml/cid" xmlns:w16se="http://schemas.microsoft.com/office/word/2015/wordml/symex" xmlns:wpg="http://schemas.microsoft.com/office/word/2010/wordprocessingGroup" xmlns:wpi="http://schemas.microsoft.com/office/word/2010/wordprocessingInk" xmlns:wne="http://schemas.microsoft.com/office/word/2006/wordml" xmlns:wps="http://schemas.microsoft.com/office/word/2010/wordprocessingShape" mc:Ignorable="w14 w15 w16se w16cid wp14">
+<w:numbering xmlns:wpc="http://schemas.microsoft.com/office/word/2010/wordprocessingCanvas" xmlns:cx="http://schemas.microsoft.com/office/drawing/2014/chartex" xmlns:cx1="http://schemas.microsoft.com/office/drawing/2015/9/8/chartex" xmlns:cx2="http://schemas.microsoft.com/office/drawing/2015/10/21/chartex" xmlns:cx3="http://schemas.microsoft.com/office/drawing/2016/5/9/chartex" xmlns:cx4="http://schemas.microsoft.com/office/drawing/2016/5/10/chartex" xmlns:cx5="http://schemas.microsoft.com/office/drawing/2016/5/11/chartex" xmlns:cx6="http://schemas.microsoft.com/office/drawing/2016/5/12/chartex" xmlns:cx7="http://schemas.microsoft.com/office/drawing/2016/5/13/chartex" xmlns:cx8="http://schemas.microsoft.com/office/drawing/2016/5/14/chartex" xmlns:mc="http://schemas.openxmlformats.org/markup-compatibility/2006" xmlns:aink="http://schemas.microsoft.com/office/drawing/2016/ink" xmlns:am3d="http://schemas.microsoft.com/office/drawing/2017/model3d" xmlns:o="urn:schemas-microsoft-com:office:office" xmlns:r="http://schemas.openxmlformats.org/officeDocument/2006/relationships" xmlns:m="http://schemas.openxmlformats.org/officeDocument/2006/math" xmlns:v="urn:schemas-microsoft-com:vml" xmlns:wp14="http://schemas.microsoft.com/office/word/2010/wordprocessingDrawing" xmlns:wp="http://schemas.openxmlformats.org/drawingml/2006/wordprocessingDrawing" xmlns:w10="urn:schemas-microsoft-com:office:word" xmlns:w="http://schemas.openxmlformats.org/wordprocessingml/2006/main" xmlns:w14="http://schemas.microsoft.com/office/word/2010/wordml" xmlns:w15="http://schemas.microsoft.com/office/word/2012/wordml" xmlns:w16cex="http://schemas.microsoft.com/office/word/2018/wordml/cex" xmlns:w16cid="http://schemas.microsoft.com/office/word/2016/wordml/cid" xmlns:w16="http://schemas.microsoft.com/office/word/2018/wordml" xmlns:w16se="http://schemas.microsoft.com/office/word/2015/wordml/symex" xmlns:wpg="http://schemas.microsoft.com/office/word/2010/wordprocessingGroup" xmlns:wpi="http://schemas.microsoft.com/office/word/2010/wordprocessingInk" xmlns:wne="http://schemas.microsoft.com/office/word/2006/wordml" xmlns:wps="http://schemas.microsoft.com/office/word/2010/wordprocessingShape" mc:Ignorable="w14 w15 w16se w16cid w16 w16cex wp14">
   <w:abstractNum w:abstractNumId="0" w15:restartNumberingAfterBreak="0">
     <w:nsid w:val="018D2B45"/>
     <w:multiLevelType w:val="hybridMultilevel"/>
@@ -6699,7 +7793,7 @@
   <w:abstractNum w:abstractNumId="6" w15:restartNumberingAfterBreak="0">
     <w:nsid w:val="17A13EAE"/>
     <w:multiLevelType w:val="multilevel"/>
-    <w:tmpl w:val="BC4AFAD6"/>
+    <w:tmpl w:val="21B6BAE2"/>
     <w:lvl w:ilvl="0">
       <w:start w:val="1"/>
       <w:numFmt w:val="bullet"/>
@@ -6716,20 +7810,18 @@
         <w:sz w:val="20"/>
       </w:rPr>
     </w:lvl>
-    <w:lvl w:ilvl="1" w:tentative="1">
-      <w:start w:val="1"/>
-      <w:numFmt w:val="bullet"/>
-      <w:lvlText w:val="o"/>
-      <w:lvlJc w:val="left"/>
-      <w:pPr>
-        <w:tabs>
-          <w:tab w:val="num" w:pos="1440"/>
-        </w:tabs>
+    <w:lvl w:ilvl="1">
+      <w:start w:val="1"/>
+      <w:numFmt w:val="decimal"/>
+      <w:lvlText w:val="%2)"/>
+      <w:lvlJc w:val="left"/>
+      <w:pPr>
         <w:ind w:left="1440" w:hanging="360"/>
       </w:pPr>
       <w:rPr>
-        <w:rFonts w:ascii="Courier New" w:hAnsi="Courier New" w:hint="default"/>
-        <w:sz w:val="20"/>
+        <w:rFonts w:eastAsiaTheme="majorEastAsia" w:cstheme="majorBidi" w:hint="default"/>
+        <w:color w:val="2F5496" w:themeColor="accent1" w:themeShade="BF"/>
+        <w:sz w:val="32"/>
       </w:rPr>
     </w:lvl>
     <w:lvl w:ilvl="2" w:tentative="1">
@@ -10065,7 +11157,7 @@
 </file>
 
 <file path=word/styles.xml><?xml version="1.0" encoding="utf-8"?>
-<w:styles xmlns:mc="http://schemas.openxmlformats.org/markup-compatibility/2006" xmlns:r="http://schemas.openxmlformats.org/officeDocument/2006/relationships" xmlns:w="http://schemas.openxmlformats.org/wordprocessingml/2006/main" xmlns:w14="http://schemas.microsoft.com/office/word/2010/wordml" xmlns:w15="http://schemas.microsoft.com/office/word/2012/wordml" xmlns:w16cid="http://schemas.microsoft.com/office/word/2016/wordml/cid" xmlns:w16se="http://schemas.microsoft.com/office/word/2015/wordml/symex" mc:Ignorable="w14 w15 w16se w16cid">
+<w:styles xmlns:mc="http://schemas.openxmlformats.org/markup-compatibility/2006" xmlns:r="http://schemas.openxmlformats.org/officeDocument/2006/relationships" xmlns:w="http://schemas.openxmlformats.org/wordprocessingml/2006/main" xmlns:w14="http://schemas.microsoft.com/office/word/2010/wordml" xmlns:w15="http://schemas.microsoft.com/office/word/2012/wordml" xmlns:w16cex="http://schemas.microsoft.com/office/word/2018/wordml/cex" xmlns:w16cid="http://schemas.microsoft.com/office/word/2016/wordml/cid" xmlns:w16="http://schemas.microsoft.com/office/word/2018/wordml" xmlns:w16se="http://schemas.microsoft.com/office/word/2015/wordml/symex" mc:Ignorable="w14 w15 w16se w16cid w16 w16cex">
   <w:docDefaults>
     <w:rPrDefault>
       <w:rPr>

</xml_diff>